<commit_message>
- extended document witch car2car infos.
</commit_message>
<xml_diff>
--- a/2nd_sem/daps/grill_murrent_lehner/Raspberry pi part.docx
+++ b/2nd_sem/daps/grill_murrent_lehner/Raspberry pi part.docx
@@ -3,49 +3,856 @@
 <w:document xmlns:wpc="http://schemas.microsoft.com/office/word/2010/wordprocessingCanvas" xmlns:mc="http://schemas.openxmlformats.org/markup-compatibility/2006" xmlns:o="urn:schemas-microsoft-com:office:office" xmlns:r="http://schemas.openxmlformats.org/officeDocument/2006/relationships" xmlns:m="http://schemas.openxmlformats.org/officeDocument/2006/math" xmlns:v="urn:schemas-microsoft-com:vml" xmlns:wp14="http://schemas.microsoft.com/office/word/2010/wordprocessingDrawing" xmlns:wp="http://schemas.openxmlformats.org/drawingml/2006/wordprocessingDrawing" xmlns:w10="urn:schemas-microsoft-com:office:word" xmlns:w="http://schemas.openxmlformats.org/wordprocessingml/2006/main" xmlns:w14="http://schemas.microsoft.com/office/word/2010/wordml" xmlns:w15="http://schemas.microsoft.com/office/word/2012/wordml" xmlns:wpg="http://schemas.microsoft.com/office/word/2010/wordprocessingGroup" xmlns:wpi="http://schemas.microsoft.com/office/word/2010/wordprocessingInk" xmlns:wne="http://schemas.microsoft.com/office/word/2006/wordml" xmlns:wps="http://schemas.microsoft.com/office/word/2010/wordprocessingShape" mc:Ignorable="w14 w15 wp14">
   <w:body>
     <w:p>
-      <w:pPr>
-        <w:rPr>
-          <w:lang w:val="en-US"/>
-        </w:rPr>
-      </w:pPr>
-      <w:r>
-        <w:rPr>
-          <w:lang w:val="en-US"/>
-        </w:rPr>
-        <w:t>Wifi Direct Raspberry Pi:</w:t>
-      </w:r>
-    </w:p>
-    <w:p>
-      <w:pPr>
-        <w:rPr>
-          <w:lang w:val="en-US"/>
-        </w:rPr>
-      </w:pPr>
-    </w:p>
-    <w:p>
-      <w:pPr>
-        <w:rPr>
-          <w:lang w:val="en-US"/>
-        </w:rPr>
-      </w:pPr>
-      <w:r>
-        <w:rPr>
-          <w:lang w:val="en-US"/>
-        </w:rPr>
-        <w:t>What you need to use Wifi Direct on the Raspberry Pi:</w:t>
-      </w:r>
-    </w:p>
-    <w:p>
-      <w:pPr>
-        <w:rPr>
-          <w:lang w:val="en-US"/>
-        </w:rPr>
-      </w:pPr>
-      <w:r>
-        <w:rPr>
-          <w:lang w:val="en-US"/>
-        </w:rPr>
-        <w:t>First of all you need the raspberry pi with at least 2 GB SD Card and a Power supply. The power supply should deliver a minimal power of 1000 mAh, otherwise the USB and the Pi in general would shut down because of power loss. The Prototype system is a Debian Linux (Raspbian). The installation process will be described later. For Wifi direct usage you need a compatible Wifi USB Stick.</w:t>
+      <w:r>
+        <w:t>“Referenz: http://www.car-to-car.org/index.php?eID=tx_nawsecuredl&amp;u=0&amp;file=fileadmin/downloads/C2C-CC_manifesto_v1.1.pdf&amp;t=1399193195&amp;hash=eff59efb9413b7a226296b9bfca14c91c9f968c0”</w:t>
+      </w:r>
+    </w:p>
+    <w:p>
+      <w:pPr>
+        <w:rPr>
+          <w:lang w:val="en-US"/>
+        </w:rPr>
+      </w:pPr>
+      <w:r>
+        <w:rPr>
+          <w:lang w:val="en-US"/>
+        </w:rPr>
+        <w:t>Car 2 Car Communication Overview:</w:t>
+      </w:r>
+    </w:p>
+    <w:p>
+      <w:pPr>
+        <w:rPr>
+          <w:lang w:val="en-US"/>
+        </w:rPr>
+      </w:pPr>
+      <w:r>
+        <w:rPr>
+          <w:lang w:val="en-US"/>
+        </w:rPr>
+        <w:t>Car 2 Car Communication (C2C-Communication)</w:t>
+      </w:r>
+      <w:r>
+        <w:rPr>
+          <w:lang w:val="en-US"/>
+        </w:rPr>
+        <w:t xml:space="preserve"> or Car 2 X Communication</w:t>
+      </w:r>
+      <w:r>
+        <w:rPr>
+          <w:lang w:val="en-US"/>
+        </w:rPr>
+        <w:t xml:space="preserve"> describes the communication between vehicles and other infrastructure. </w:t>
+      </w:r>
+      <w:r>
+        <w:rPr>
+          <w:lang w:val="en-US"/>
+        </w:rPr>
+        <w:t xml:space="preserve">The goal is to improve the safety on the streets and to inform road user about upcoming problems on the road immediately. Therefore wireless communication protocols and standards should be defined, to guarantee the compatibility among different </w:t>
+      </w:r>
+      <w:r>
+        <w:rPr>
+          <w:lang w:val="en-US"/>
+        </w:rPr>
+        <w:t>car manufacturers and roadside units</w:t>
+      </w:r>
+      <w:r>
+        <w:rPr>
+          <w:lang w:val="en-US"/>
+        </w:rPr>
+        <w:t xml:space="preserve">. </w:t>
+      </w:r>
+      <w:r>
+        <w:rPr>
+          <w:lang w:val="en-US"/>
+        </w:rPr>
+        <w:t xml:space="preserve">Furthermore the Car 2 Car Communication technology should be a basis for decentralized active safety applications and therefore reduce accidents and their severity. </w:t>
+      </w:r>
+      <w:r>
+        <w:rPr>
+          <w:lang w:val="en-US"/>
+        </w:rPr>
+        <w:t>Besid</w:t>
+      </w:r>
+      <w:r>
+        <w:rPr>
+          <w:lang w:val="en-US"/>
+        </w:rPr>
+        <w:t xml:space="preserve">es active safety functions, it </w:t>
+      </w:r>
+      <w:r>
+        <w:rPr>
+          <w:lang w:val="en-US"/>
+        </w:rPr>
+        <w:t>includes active traffic management applications and helps to improve traffic flow</w:t>
+      </w:r>
+      <w:r>
+        <w:rPr>
+          <w:lang w:val="en-US"/>
+        </w:rPr>
+        <w:t>.</w:t>
+      </w:r>
+    </w:p>
+    <w:p>
+      <w:pPr>
+        <w:rPr>
+          <w:lang w:val="en-US"/>
+        </w:rPr>
+      </w:pPr>
+      <w:r>
+        <w:rPr>
+          <w:lang w:val="en-US"/>
+        </w:rPr>
+        <w:t>Car 2 Car Communication Actors:</w:t>
+      </w:r>
+    </w:p>
+    <w:p>
+      <w:pPr>
+        <w:rPr>
+          <w:lang w:val="en-US"/>
+        </w:rPr>
+      </w:pPr>
+      <w:r>
+        <w:rPr>
+          <w:lang w:val="en-US"/>
+        </w:rPr>
+        <w:t>One Actor of the System is the driver, which receives road information and warning messages or route recommendations. Another Actor is the road operator, which receives road information from cars or other infrastructure and therefore will improve the control of the traffic in a more efficient way. The last important actors are hotspot and internet providers, who can install their communication systems for example at gas stations.</w:t>
+      </w:r>
+    </w:p>
+    <w:p>
+      <w:pPr>
+        <w:rPr>
+          <w:lang w:val="en-US"/>
+        </w:rPr>
+      </w:pPr>
+      <w:r>
+        <w:rPr>
+          <w:lang w:val="en-US"/>
+        </w:rPr>
+        <w:t>Car 2 Car Communication Safety Scenarios:</w:t>
+      </w:r>
+    </w:p>
+    <w:p>
+      <w:pPr>
+        <w:pStyle w:val="ListParagraph"/>
+        <w:numPr>
+          <w:ilvl w:val="0"/>
+          <w:numId w:val="9"/>
+        </w:numPr>
+        <w:rPr>
+          <w:lang w:val="en-US"/>
+        </w:rPr>
+      </w:pPr>
+      <w:r>
+        <w:rPr>
+          <w:lang w:val="en-US"/>
+        </w:rPr>
+        <w:t>Cooperative forward collision warning</w:t>
+      </w:r>
+    </w:p>
+    <w:p>
+      <w:pPr>
+        <w:pStyle w:val="ListParagraph"/>
+        <w:rPr>
+          <w:lang w:val="en-US"/>
+        </w:rPr>
+      </w:pPr>
+      <w:r>
+        <w:rPr>
+          <w:lang w:val="en-US"/>
+        </w:rPr>
+        <w:t>This scenario should avoid rear-end collisions, for example if a following vehicle suddenly breaks. The vehicles share information about speed, position and heading. To avoid collisions, the system has to use the own vehicle information and the information of vehicles nearby. If the system detects a critical proximity, it will warn the driver.</w:t>
+      </w:r>
+    </w:p>
+    <w:p>
+      <w:pPr>
+        <w:pStyle w:val="ListParagraph"/>
+        <w:rPr>
+          <w:lang w:val="en-US"/>
+        </w:rPr>
+      </w:pPr>
+    </w:p>
+    <w:p>
+      <w:pPr>
+        <w:pStyle w:val="ListParagraph"/>
+        <w:numPr>
+          <w:ilvl w:val="0"/>
+          <w:numId w:val="9"/>
+        </w:numPr>
+        <w:rPr>
+          <w:lang w:val="en-US"/>
+        </w:rPr>
+      </w:pPr>
+      <w:r>
+        <w:rPr>
+          <w:lang w:val="en-US"/>
+        </w:rPr>
+        <w:t>Pre-crash Sensing/Warning</w:t>
+      </w:r>
+    </w:p>
+    <w:p>
+      <w:pPr>
+        <w:pStyle w:val="ListParagraph"/>
+        <w:rPr>
+          <w:lang w:val="en-US"/>
+        </w:rPr>
+      </w:pPr>
+      <w:r>
+        <w:rPr>
+          <w:lang w:val="en-US"/>
+        </w:rPr>
+        <w:t xml:space="preserve">If a crash is unavoidable, information will be provided about vehicle size and exact position. Crash involved vehicles will exchange data about predicted impact zones, therefore airbags or bumper systems will be informed, where the impact takes place. </w:t>
+      </w:r>
+    </w:p>
+    <w:p>
+      <w:pPr>
+        <w:pStyle w:val="ListParagraph"/>
+        <w:rPr>
+          <w:lang w:val="en-US"/>
+        </w:rPr>
+      </w:pPr>
+    </w:p>
+    <w:p>
+      <w:pPr>
+        <w:pStyle w:val="ListParagraph"/>
+        <w:numPr>
+          <w:ilvl w:val="0"/>
+          <w:numId w:val="9"/>
+        </w:numPr>
+        <w:rPr>
+          <w:lang w:val="en-US"/>
+        </w:rPr>
+      </w:pPr>
+      <w:r>
+        <w:rPr>
+          <w:lang w:val="en-US"/>
+        </w:rPr>
+        <w:t>Hazardous Location Notification</w:t>
+      </w:r>
+    </w:p>
+    <w:p>
+      <w:pPr>
+        <w:pStyle w:val="ListParagraph"/>
+        <w:rPr>
+          <w:lang w:val="en-US"/>
+        </w:rPr>
+      </w:pPr>
+      <w:r>
+        <w:rPr>
+          <w:lang w:val="en-US"/>
+        </w:rPr>
+        <w:t xml:space="preserve">The vehicle will inform about hazardous road conditions. If, for example, the ESP (Electronic Stability Program) is activated, the location and road condition will be transmitted to nearby vehicles. </w:t>
+      </w:r>
+      <w:r>
+        <w:rPr>
+          <w:lang w:val="en-US"/>
+        </w:rPr>
+        <w:t>This information could be used for optimizing the chassis of the vehicle if it reaches the hazardous location.</w:t>
+      </w:r>
+      <w:r>
+        <w:rPr>
+          <w:lang w:val="en-US"/>
+        </w:rPr>
+        <w:t xml:space="preserve"> Such information is not limited to vehicles. Road signs could provide information over a token system, which will be served by external service providers. </w:t>
+      </w:r>
+    </w:p>
+    <w:p>
+      <w:pPr>
+        <w:pStyle w:val="ListParagraph"/>
+        <w:rPr>
+          <w:lang w:val="en-US"/>
+        </w:rPr>
+      </w:pPr>
+    </w:p>
+    <w:p>
+      <w:pPr>
+        <w:rPr>
+          <w:lang w:val="en-US"/>
+        </w:rPr>
+      </w:pPr>
+      <w:r>
+        <w:rPr>
+          <w:lang w:val="en-US"/>
+        </w:rPr>
+        <w:t>Car 2 Car Communication traffic efficiency:</w:t>
+      </w:r>
+    </w:p>
+    <w:p>
+      <w:pPr>
+        <w:pStyle w:val="ListParagraph"/>
+        <w:numPr>
+          <w:ilvl w:val="0"/>
+          <w:numId w:val="11"/>
+        </w:numPr>
+        <w:rPr>
+          <w:lang w:val="en-US"/>
+        </w:rPr>
+      </w:pPr>
+      <w:r>
+        <w:rPr>
+          <w:lang w:val="en-US"/>
+        </w:rPr>
+        <w:t>Enhanced route guidance and navigation</w:t>
+      </w:r>
+    </w:p>
+    <w:p>
+      <w:pPr>
+        <w:pStyle w:val="ListParagraph"/>
+        <w:rPr>
+          <w:lang w:val="en-US"/>
+        </w:rPr>
+      </w:pPr>
+      <w:r>
+        <w:rPr>
+          <w:lang w:val="en-US"/>
+        </w:rPr>
+        <w:t>An infrastructure owner will provide information by collecting road data an</w:t>
+      </w:r>
+      <w:r>
+        <w:rPr>
+          <w:lang w:val="en-US"/>
+        </w:rPr>
+        <w:t>d predicting traffic conditions</w:t>
+      </w:r>
+      <w:r>
+        <w:rPr>
+          <w:lang w:val="en-US"/>
+        </w:rPr>
+        <w:t>. Such information can be provided by a RSU (</w:t>
+      </w:r>
+      <w:r>
+        <w:rPr>
+          <w:lang w:val="en-US"/>
+        </w:rPr>
+        <w:t>Roadside</w:t>
+      </w:r>
+      <w:r>
+        <w:rPr>
+          <w:lang w:val="en-US"/>
+        </w:rPr>
+        <w:t xml:space="preserve"> Unit), which transmits data about the region to the car. It can provide general information about the region or special information, depending on the route of the navigation unit in the car. </w:t>
+      </w:r>
+      <w:r>
+        <w:rPr>
+          <w:lang w:val="en-US"/>
+        </w:rPr>
+        <w:t xml:space="preserve">The </w:t>
+      </w:r>
+      <w:r>
+        <w:rPr>
+          <w:lang w:val="en-US"/>
+        </w:rPr>
+        <w:lastRenderedPageBreak/>
+        <w:t>driver will be informed about expected delays or better routes that might exist due to the traffic conditions.</w:t>
+      </w:r>
+    </w:p>
+    <w:p>
+      <w:pPr>
+        <w:pStyle w:val="ListParagraph"/>
+        <w:rPr>
+          <w:lang w:val="en-US"/>
+        </w:rPr>
+      </w:pPr>
+    </w:p>
+    <w:p>
+      <w:pPr>
+        <w:pStyle w:val="ListParagraph"/>
+        <w:numPr>
+          <w:ilvl w:val="0"/>
+          <w:numId w:val="11"/>
+        </w:numPr>
+        <w:rPr>
+          <w:lang w:val="en-US"/>
+        </w:rPr>
+      </w:pPr>
+      <w:r>
+        <w:rPr>
+          <w:lang w:val="en-US"/>
+        </w:rPr>
+        <w:t>Green light optimal speed advisory</w:t>
+      </w:r>
+    </w:p>
+    <w:p>
+      <w:pPr>
+        <w:pStyle w:val="ListParagraph"/>
+        <w:rPr>
+          <w:lang w:val="en-US"/>
+        </w:rPr>
+      </w:pPr>
+      <w:r>
+        <w:rPr>
+          <w:lang w:val="en-US"/>
+        </w:rPr>
+        <w:t xml:space="preserve">This Scenario should help the driver to make their driving smoother and avoid stopping. The information will be provided by signal intersections. The timing (when turns the light green) and exact location of the intersection will be transmitted. </w:t>
+      </w:r>
+      <w:r>
+        <w:rPr>
+          <w:lang w:val="en-US"/>
+        </w:rPr>
+        <w:t>With this informat</w:t>
+      </w:r>
+      <w:r>
+        <w:rPr>
+          <w:lang w:val="en-US"/>
+        </w:rPr>
+        <w:t xml:space="preserve">ion, the vehicle calculates an </w:t>
+      </w:r>
+      <w:r>
+        <w:rPr>
+          <w:lang w:val="en-US"/>
+        </w:rPr>
+        <w:t>optimal vehicle speed using the distance from the vehicle to the intersection and the time when the signal is green.</w:t>
+      </w:r>
+      <w:r>
+        <w:rPr>
+          <w:lang w:val="en-US"/>
+        </w:rPr>
+        <w:t xml:space="preserve"> </w:t>
+      </w:r>
+      <w:r>
+        <w:rPr>
+          <w:lang w:val="en-US"/>
+        </w:rPr>
+        <w:t>The vehicle notifies the driver of the optimal speed.</w:t>
+      </w:r>
+      <w:r>
+        <w:rPr>
+          <w:lang w:val="en-US"/>
+        </w:rPr>
+        <w:t xml:space="preserve"> It’s the goal to increase traffic flow and to increase fuel economy. </w:t>
+      </w:r>
+    </w:p>
+    <w:p>
+      <w:pPr>
+        <w:pStyle w:val="ListParagraph"/>
+        <w:rPr>
+          <w:lang w:val="en-US"/>
+        </w:rPr>
+      </w:pPr>
+    </w:p>
+    <w:p>
+      <w:pPr>
+        <w:pStyle w:val="ListParagraph"/>
+        <w:numPr>
+          <w:ilvl w:val="0"/>
+          <w:numId w:val="11"/>
+        </w:numPr>
+        <w:rPr>
+          <w:lang w:val="en-US"/>
+        </w:rPr>
+      </w:pPr>
+      <w:r>
+        <w:rPr>
+          <w:lang w:val="en-US"/>
+        </w:rPr>
+        <w:t>Merging Assistance</w:t>
+      </w:r>
+    </w:p>
+    <w:p>
+      <w:pPr>
+        <w:pStyle w:val="ListParagraph"/>
+        <w:rPr>
+          <w:lang w:val="en-US"/>
+        </w:rPr>
+      </w:pPr>
+      <w:r>
+        <w:rPr>
+          <w:lang w:val="en-US"/>
+        </w:rPr>
+        <w:t xml:space="preserve">If the vehicle wants to merge into traffic on a roadway, nearby vehicles will be informed about the approaching vehicle. The vehicle itself receives information about the current behavior of nearby vehicles. The assistance will guarantee that </w:t>
+      </w:r>
+      <w:r>
+        <w:rPr>
+          <w:lang w:val="en-US"/>
+        </w:rPr>
+        <w:t>the vehicle can enter the traffic flow without major disruptions to the flow</w:t>
+      </w:r>
+      <w:r>
+        <w:rPr>
+          <w:lang w:val="en-US"/>
+        </w:rPr>
+        <w:t xml:space="preserve">. </w:t>
+      </w:r>
+    </w:p>
+    <w:p>
+      <w:pPr>
+        <w:rPr>
+          <w:lang w:val="en-US"/>
+        </w:rPr>
+      </w:pPr>
+      <w:r>
+        <w:rPr>
+          <w:lang w:val="en-US"/>
+        </w:rPr>
+        <w:t>Car 2 Car Communication infotainment and other services:</w:t>
+      </w:r>
+    </w:p>
+    <w:p>
+      <w:pPr>
+        <w:pStyle w:val="ListParagraph"/>
+        <w:numPr>
+          <w:ilvl w:val="0"/>
+          <w:numId w:val="12"/>
+        </w:numPr>
+        <w:rPr>
+          <w:lang w:val="en-US"/>
+        </w:rPr>
+      </w:pPr>
+      <w:r>
+        <w:rPr>
+          <w:lang w:val="en-US"/>
+        </w:rPr>
+        <w:t>Internet access in vehicle</w:t>
+      </w:r>
+    </w:p>
+    <w:p>
+      <w:pPr>
+        <w:pStyle w:val="ListParagraph"/>
+        <w:rPr>
+          <w:lang w:val="en-US"/>
+        </w:rPr>
+      </w:pPr>
+      <w:r>
+        <w:rPr>
+          <w:lang w:val="en-US"/>
+        </w:rPr>
+        <w:t>The driver or the vehicle itself can access any information on the inte</w:t>
+      </w:r>
+      <w:r>
+        <w:rPr>
+          <w:lang w:val="en-US"/>
+        </w:rPr>
+        <w:t>rnet. If no vehicle or roadside</w:t>
+      </w:r>
+      <w:r>
+        <w:rPr>
+          <w:lang w:val="en-US"/>
+        </w:rPr>
+        <w:t xml:space="preserve"> unit is ahead, road information can be provided by the internet connection.</w:t>
+      </w:r>
+    </w:p>
+    <w:p>
+      <w:pPr>
+        <w:pStyle w:val="ListParagraph"/>
+        <w:rPr>
+          <w:lang w:val="en-US"/>
+        </w:rPr>
+      </w:pPr>
+    </w:p>
+    <w:p>
+      <w:pPr>
+        <w:pStyle w:val="ListParagraph"/>
+        <w:numPr>
+          <w:ilvl w:val="0"/>
+          <w:numId w:val="12"/>
+        </w:numPr>
+        <w:rPr>
+          <w:lang w:val="en-US"/>
+        </w:rPr>
+      </w:pPr>
+      <w:r>
+        <w:rPr>
+          <w:lang w:val="en-US"/>
+        </w:rPr>
+        <w:t>Point of interest information</w:t>
+      </w:r>
+    </w:p>
+    <w:p>
+      <w:pPr>
+        <w:pStyle w:val="ListParagraph"/>
+        <w:rPr>
+          <w:lang w:val="en-US"/>
+        </w:rPr>
+      </w:pPr>
+      <w:r>
+        <w:rPr>
+          <w:lang w:val="en-US"/>
+        </w:rPr>
+        <w:t>The Point of Interest Notification allows local busi</w:t>
+      </w:r>
+      <w:r>
+        <w:rPr>
+          <w:lang w:val="en-US"/>
+        </w:rPr>
+        <w:t xml:space="preserve">nesses, tourist attractions, or other points </w:t>
+      </w:r>
+      <w:r>
+        <w:rPr>
+          <w:lang w:val="en-US"/>
+        </w:rPr>
+        <w:t>of interest to advertise their availability to nearby vehicles.</w:t>
+      </w:r>
+      <w:r>
+        <w:rPr>
+          <w:lang w:val="en-US"/>
+        </w:rPr>
+        <w:t xml:space="preserve"> In this case a roadside unit broadcasts information about opening hours or prices. </w:t>
+      </w:r>
+      <w:r>
+        <w:rPr>
+          <w:lang w:val="en-US"/>
+        </w:rPr>
+        <w:t>The information will only be shown to the driver in appropriate situations. For example, if the fuel is running low, the vehicle presents the driver information about nearby gas stations.</w:t>
+      </w:r>
+    </w:p>
+    <w:p>
+      <w:pPr>
+        <w:pStyle w:val="ListParagraph"/>
+        <w:rPr>
+          <w:lang w:val="en-US"/>
+        </w:rPr>
+      </w:pPr>
+    </w:p>
+    <w:p>
+      <w:pPr>
+        <w:pStyle w:val="ListParagraph"/>
+        <w:numPr>
+          <w:ilvl w:val="0"/>
+          <w:numId w:val="12"/>
+        </w:numPr>
+        <w:rPr>
+          <w:lang w:val="en-US"/>
+        </w:rPr>
+      </w:pPr>
+      <w:r>
+        <w:rPr>
+          <w:lang w:val="en-US"/>
+        </w:rPr>
+        <w:t>Remote diagnostics</w:t>
+      </w:r>
+    </w:p>
+    <w:p>
+      <w:pPr>
+        <w:pStyle w:val="ListParagraph"/>
+        <w:rPr>
+          <w:lang w:val="en-US"/>
+        </w:rPr>
+      </w:pPr>
+      <w:r>
+        <w:rPr>
+          <w:lang w:val="en-US"/>
+        </w:rPr>
+        <w:t xml:space="preserve">Remote diagnostic allows service stations to assess the state of the vehicle without a making physical connection. This would allow software updates directly to the car, without the need to drive to a service stations. </w:t>
+      </w:r>
+      <w:r>
+        <w:rPr>
+          <w:lang w:val="en-US"/>
+        </w:rPr>
+        <w:t xml:space="preserve">When a vehicle enters the area of a service garage, the </w:t>
+      </w:r>
+    </w:p>
+    <w:p>
+      <w:pPr>
+        <w:pStyle w:val="ListParagraph"/>
+        <w:rPr>
+          <w:lang w:val="en-US"/>
+        </w:rPr>
+      </w:pPr>
+      <w:proofErr w:type="gramStart"/>
+      <w:r>
+        <w:rPr>
+          <w:lang w:val="en-US"/>
+        </w:rPr>
+        <w:t>service</w:t>
+      </w:r>
+      <w:proofErr w:type="gramEnd"/>
+      <w:r>
+        <w:rPr>
+          <w:lang w:val="en-US"/>
+        </w:rPr>
+        <w:t xml:space="preserve"> garage can query the vehicle for its diagnostic informat</w:t>
+      </w:r>
+      <w:r>
+        <w:rPr>
+          <w:lang w:val="en-US"/>
+        </w:rPr>
+        <w:t xml:space="preserve">ion to support the diagnosis of the </w:t>
+      </w:r>
+      <w:r>
+        <w:rPr>
+          <w:lang w:val="en-US"/>
+        </w:rPr>
+        <w:t>problem reported by the customer</w:t>
+      </w:r>
+      <w:r>
+        <w:rPr>
+          <w:lang w:val="en-US"/>
+        </w:rPr>
+        <w:t>. Furthermore the vehicles’ past history and the customers’ information can be loaded from a database to support the technician. With remote diagnostics, the time in serv</w:t>
+      </w:r>
+      <w:r>
+        <w:rPr>
+          <w:lang w:val="en-US"/>
+        </w:rPr>
+        <w:t>ice garages will be reduced and it will also result in lower cost for repair.</w:t>
+      </w:r>
+      <w:bookmarkStart w:id="0" w:name="_GoBack"/>
+      <w:bookmarkEnd w:id="0"/>
+      <w:r>
+        <w:rPr>
+          <w:lang w:val="en-US"/>
+        </w:rPr>
+        <w:t xml:space="preserve"> </w:t>
+      </w:r>
+    </w:p>
+    <w:p>
+      <w:pPr>
+        <w:pStyle w:val="ListParagraph"/>
+        <w:rPr>
+          <w:lang w:val="en-US"/>
+        </w:rPr>
+      </w:pPr>
+    </w:p>
+    <w:p>
+      <w:pPr>
+        <w:rPr>
+          <w:lang w:val="en-US"/>
+        </w:rPr>
+      </w:pPr>
+    </w:p>
+    <w:p>
+      <w:pPr>
+        <w:rPr>
+          <w:lang w:val="en-US"/>
+        </w:rPr>
+      </w:pPr>
+      <w:proofErr w:type="spellStart"/>
+      <w:r>
+        <w:rPr>
+          <w:lang w:val="en-US"/>
+        </w:rPr>
+        <w:t>Wifi</w:t>
+      </w:r>
+      <w:proofErr w:type="spellEnd"/>
+      <w:r>
+        <w:rPr>
+          <w:lang w:val="en-US"/>
+        </w:rPr>
+        <w:t xml:space="preserve"> Direct Raspberry Pi:</w:t>
+      </w:r>
+    </w:p>
+    <w:p>
+      <w:pPr>
+        <w:rPr>
+          <w:lang w:val="en-US"/>
+        </w:rPr>
+      </w:pPr>
+    </w:p>
+    <w:p>
+      <w:pPr>
+        <w:rPr>
+          <w:lang w:val="en-US"/>
+        </w:rPr>
+      </w:pPr>
+      <w:r>
+        <w:rPr>
+          <w:lang w:val="en-US"/>
+        </w:rPr>
+        <w:t xml:space="preserve">What you need to use </w:t>
+      </w:r>
+      <w:proofErr w:type="spellStart"/>
+      <w:r>
+        <w:rPr>
+          <w:lang w:val="en-US"/>
+        </w:rPr>
+        <w:t>Wifi</w:t>
+      </w:r>
+      <w:proofErr w:type="spellEnd"/>
+      <w:r>
+        <w:rPr>
+          <w:lang w:val="en-US"/>
+        </w:rPr>
+        <w:t xml:space="preserve"> Direct on the Raspberry Pi:</w:t>
+      </w:r>
+    </w:p>
+    <w:p>
+      <w:pPr>
+        <w:rPr>
+          <w:lang w:val="en-US"/>
+        </w:rPr>
+      </w:pPr>
+      <w:r>
+        <w:rPr>
+          <w:lang w:val="en-US"/>
+        </w:rPr>
+        <w:t xml:space="preserve">First of all you need the raspberry pi with at least 2 GB SD Card and a Power supply. The power supply should deliver a minimal power of 1000 </w:t>
+      </w:r>
+      <w:proofErr w:type="spellStart"/>
+      <w:r>
+        <w:rPr>
+          <w:lang w:val="en-US"/>
+        </w:rPr>
+        <w:t>mAh</w:t>
+      </w:r>
+      <w:proofErr w:type="spellEnd"/>
+      <w:r>
+        <w:rPr>
+          <w:lang w:val="en-US"/>
+        </w:rPr>
+        <w:t xml:space="preserve">, otherwise the USB and the Pi in general would </w:t>
+      </w:r>
+      <w:r>
+        <w:rPr>
+          <w:lang w:val="en-US"/>
+        </w:rPr>
+        <w:lastRenderedPageBreak/>
+        <w:t xml:space="preserve">shut down because of power loss. The Prototype system is a </w:t>
+      </w:r>
+      <w:proofErr w:type="spellStart"/>
+      <w:r>
+        <w:rPr>
+          <w:lang w:val="en-US"/>
+        </w:rPr>
+        <w:t>Debian</w:t>
+      </w:r>
+      <w:proofErr w:type="spellEnd"/>
+      <w:r>
+        <w:rPr>
+          <w:lang w:val="en-US"/>
+        </w:rPr>
+        <w:t xml:space="preserve"> Linux (</w:t>
+      </w:r>
+      <w:proofErr w:type="spellStart"/>
+      <w:r>
+        <w:rPr>
+          <w:lang w:val="en-US"/>
+        </w:rPr>
+        <w:t>Raspbian</w:t>
+      </w:r>
+      <w:proofErr w:type="spellEnd"/>
+      <w:r>
+        <w:rPr>
+          <w:lang w:val="en-US"/>
+        </w:rPr>
+        <w:t xml:space="preserve">). The installation process will be described later. For </w:t>
+      </w:r>
+      <w:proofErr w:type="spellStart"/>
+      <w:r>
+        <w:rPr>
+          <w:lang w:val="en-US"/>
+        </w:rPr>
+        <w:t>Wifi</w:t>
+      </w:r>
+      <w:proofErr w:type="spellEnd"/>
+      <w:r>
+        <w:rPr>
+          <w:lang w:val="en-US"/>
+        </w:rPr>
+        <w:t xml:space="preserve"> direct usage you need a compatible </w:t>
+      </w:r>
+      <w:proofErr w:type="spellStart"/>
+      <w:r>
+        <w:rPr>
+          <w:lang w:val="en-US"/>
+        </w:rPr>
+        <w:t>Wifi</w:t>
+      </w:r>
+      <w:proofErr w:type="spellEnd"/>
+      <w:r>
+        <w:rPr>
+          <w:lang w:val="en-US"/>
+        </w:rPr>
+        <w:t xml:space="preserve"> USB Stick.</w:t>
       </w:r>
     </w:p>
     <w:p>
@@ -71,13 +878,41 @@
         <w:rPr>
           <w:lang w:val="en-US"/>
         </w:rPr>
-        <w:t xml:space="preserve">The official Raspberry Pi Website offers many available Linux versions, which work with the raspberry pi. For this prototype we chose Raspbian Linux. It is possible to </w:t>
-      </w:r>
-      <w:r>
-        <w:rPr>
-          <w:lang w:val="en-US"/>
-        </w:rPr>
-        <w:t xml:space="preserve">load Linux versions with the so called NOOBS image, which will be installed on the SD Card and inserted into the raspberry pi. NOOBS guides the User through the installation process and from there you can choose your preferred Linux Version. For this project I used the ready-to-install Raspbian image. The image will be loaded onto the SD Card. All data which was saved onto the card will be erased in this process. </w:t>
+        <w:t xml:space="preserve">The official Raspberry Pi Website offers many available Linux versions, which work with the raspberry pi. For this prototype we chose </w:t>
+      </w:r>
+      <w:proofErr w:type="spellStart"/>
+      <w:r>
+        <w:rPr>
+          <w:lang w:val="en-US"/>
+        </w:rPr>
+        <w:t>Raspbian</w:t>
+      </w:r>
+      <w:proofErr w:type="spellEnd"/>
+      <w:r>
+        <w:rPr>
+          <w:lang w:val="en-US"/>
+        </w:rPr>
+        <w:t xml:space="preserve"> Linux. It is possible to </w:t>
+      </w:r>
+      <w:r>
+        <w:rPr>
+          <w:lang w:val="en-US"/>
+        </w:rPr>
+        <w:t xml:space="preserve">load Linux versions with the so called NOOBS image, which will be installed on the SD Card and inserted into the raspberry pi. NOOBS guides the User through the installation process and from there you can choose your preferred Linux Version. For this project I used the ready-to-install </w:t>
+      </w:r>
+      <w:proofErr w:type="spellStart"/>
+      <w:r>
+        <w:rPr>
+          <w:lang w:val="en-US"/>
+        </w:rPr>
+        <w:t>Raspbian</w:t>
+      </w:r>
+      <w:proofErr w:type="spellEnd"/>
+      <w:r>
+        <w:rPr>
+          <w:lang w:val="en-US"/>
+        </w:rPr>
+        <w:t xml:space="preserve"> image. The image will be loaded onto the SD Card. All data which was saved onto the card will be erased in this process. </w:t>
       </w:r>
       <w:r>
         <w:rPr>
@@ -117,39 +952,141 @@
         <w:rPr>
           <w:lang w:val="en-US"/>
         </w:rPr>
-        <w:t>After installing the image onto the SD Card, it can be plugged into the raspberry pi. If the power supply will be plugged into the raspberry pi, the raspberry will be boot up. After some installation instructions, the raspberry is ready. You will need an external monitor and keyboard plugged into the raspberry pi for using it. Another possibility is ssh. Raspbian will be installed with a ssh server running. You only need command line or putty (on windows machines) for connecting to the raspberry pi.</w:t>
-      </w:r>
-      <w:r>
-        <w:rPr>
-          <w:lang w:val="en-US"/>
-        </w:rPr>
-        <w:t xml:space="preserve"> The user name is “pi” and the password is “raspberry”. You will need an Ethernet cable to connect to the pi. Furthermore you have to identify the raspberry pi’s ip-address on the network for connection. </w:t>
-      </w:r>
-    </w:p>
-    <w:p>
-      <w:pPr>
-        <w:rPr>
-          <w:lang w:val="en-US"/>
-        </w:rPr>
-      </w:pPr>
-      <w:r>
-        <w:rPr>
-          <w:lang w:val="en-US"/>
-        </w:rPr>
-        <w:t>Install Wifi Stick driver:</w:t>
-      </w:r>
-    </w:p>
-    <w:p>
-      <w:pPr>
-        <w:rPr>
-          <w:lang w:val="en-US"/>
-        </w:rPr>
-      </w:pPr>
-      <w:r>
-        <w:rPr>
-          <w:lang w:val="en-US"/>
-        </w:rPr>
-        <w:t>If you have luck and the driver for the Wifi Stick is preinstalled and supported in the Kernel of Raspbian, than the stick will be recognized automatically. Otherwise you have to search for an arm build driver on the internet. You can eithe</w:t>
+        <w:t xml:space="preserve">After installing the image onto the SD Card, it can be plugged into the raspberry pi. If the power supply will be plugged into the raspberry pi, the raspberry will be boot up. After some installation instructions, the raspberry is ready. You will need an external monitor and keyboard plugged into the raspberry pi for using it. Another possibility is </w:t>
+      </w:r>
+      <w:proofErr w:type="spellStart"/>
+      <w:proofErr w:type="gramStart"/>
+      <w:r>
+        <w:rPr>
+          <w:lang w:val="en-US"/>
+        </w:rPr>
+        <w:t>ssh</w:t>
+      </w:r>
+      <w:proofErr w:type="spellEnd"/>
+      <w:proofErr w:type="gramEnd"/>
+      <w:r>
+        <w:rPr>
+          <w:lang w:val="en-US"/>
+        </w:rPr>
+        <w:t xml:space="preserve">. </w:t>
+      </w:r>
+      <w:proofErr w:type="spellStart"/>
+      <w:r>
+        <w:rPr>
+          <w:lang w:val="en-US"/>
+        </w:rPr>
+        <w:t>Raspbian</w:t>
+      </w:r>
+      <w:proofErr w:type="spellEnd"/>
+      <w:r>
+        <w:rPr>
+          <w:lang w:val="en-US"/>
+        </w:rPr>
+        <w:t xml:space="preserve"> will be installed with a </w:t>
+      </w:r>
+      <w:proofErr w:type="spellStart"/>
+      <w:proofErr w:type="gramStart"/>
+      <w:r>
+        <w:rPr>
+          <w:lang w:val="en-US"/>
+        </w:rPr>
+        <w:t>ssh</w:t>
+      </w:r>
+      <w:proofErr w:type="spellEnd"/>
+      <w:proofErr w:type="gramEnd"/>
+      <w:r>
+        <w:rPr>
+          <w:lang w:val="en-US"/>
+        </w:rPr>
+        <w:t xml:space="preserve"> server running. You only need command line or putty (on windows machines) for connecting to the raspberry pi.</w:t>
+      </w:r>
+      <w:r>
+        <w:rPr>
+          <w:lang w:val="en-US"/>
+        </w:rPr>
+        <w:t xml:space="preserve"> The user name is “pi” and the password is “raspberry”. You will need an Ethernet cable to connect to the pi. Furthermore you have to identify the raspberry pi’s </w:t>
+      </w:r>
+      <w:proofErr w:type="spellStart"/>
+      <w:r>
+        <w:rPr>
+          <w:lang w:val="en-US"/>
+        </w:rPr>
+        <w:t>ip</w:t>
+      </w:r>
+      <w:proofErr w:type="spellEnd"/>
+      <w:r>
+        <w:rPr>
+          <w:lang w:val="en-US"/>
+        </w:rPr>
+        <w:t xml:space="preserve">-address on the network for connection. </w:t>
+      </w:r>
+    </w:p>
+    <w:p>
+      <w:pPr>
+        <w:rPr>
+          <w:lang w:val="en-US"/>
+        </w:rPr>
+      </w:pPr>
+      <w:r>
+        <w:rPr>
+          <w:lang w:val="en-US"/>
+        </w:rPr>
+        <w:t xml:space="preserve">Install </w:t>
+      </w:r>
+      <w:proofErr w:type="spellStart"/>
+      <w:r>
+        <w:rPr>
+          <w:lang w:val="en-US"/>
+        </w:rPr>
+        <w:t>Wifi</w:t>
+      </w:r>
+      <w:proofErr w:type="spellEnd"/>
+      <w:r>
+        <w:rPr>
+          <w:lang w:val="en-US"/>
+        </w:rPr>
+        <w:t xml:space="preserve"> Stick driver:</w:t>
+      </w:r>
+    </w:p>
+    <w:p>
+      <w:pPr>
+        <w:rPr>
+          <w:lang w:val="en-US"/>
+        </w:rPr>
+      </w:pPr>
+      <w:r>
+        <w:rPr>
+          <w:lang w:val="en-US"/>
+        </w:rPr>
+        <w:t xml:space="preserve">If you have luck and the driver for the </w:t>
+      </w:r>
+      <w:proofErr w:type="spellStart"/>
+      <w:r>
+        <w:rPr>
+          <w:lang w:val="en-US"/>
+        </w:rPr>
+        <w:t>Wifi</w:t>
+      </w:r>
+      <w:proofErr w:type="spellEnd"/>
+      <w:r>
+        <w:rPr>
+          <w:lang w:val="en-US"/>
+        </w:rPr>
+        <w:t xml:space="preserve"> Stick is preinstalled and supported in the Kernel of </w:t>
+      </w:r>
+      <w:proofErr w:type="spellStart"/>
+      <w:r>
+        <w:rPr>
+          <w:lang w:val="en-US"/>
+        </w:rPr>
+        <w:t>Raspbian</w:t>
+      </w:r>
+      <w:proofErr w:type="spellEnd"/>
+      <w:r>
+        <w:rPr>
+          <w:lang w:val="en-US"/>
+        </w:rPr>
+        <w:t>, than the stick will be recognized automatically. Otherwise you have to search for an arm build driver on the internet. You can eithe</w:t>
       </w:r>
       <w:r>
         <w:rPr>
@@ -167,13 +1104,153 @@
         <w:rPr>
           <w:lang w:val="en-US"/>
         </w:rPr>
-        <w:t>However not every Wifi Stick is capable of using Wifi direct. In this project a TP-Link TL-WN725N Wifi stick is used. It is a so-called Nano USB Adapter. It needs not much space and is therefore perfect for our needs. The chipset is a Realtek 8188EU. Out of the box Wifi direct is not supported. You have to enable this feature on the chipset. This can be done with commands or a little command line program from Realtek called P2P_UI. P2P_UI is helpful, especially for visual people.</w:t>
-      </w:r>
-      <w:r>
-        <w:rPr>
-          <w:lang w:val="en-US"/>
-        </w:rPr>
-        <w:t xml:space="preserve"> An installation guide for P2P_UI and the wlan adapter we used, can be found on youtube (</w:t>
+        <w:t xml:space="preserve">However not every </w:t>
+      </w:r>
+      <w:proofErr w:type="spellStart"/>
+      <w:r>
+        <w:rPr>
+          <w:lang w:val="en-US"/>
+        </w:rPr>
+        <w:t>Wifi</w:t>
+      </w:r>
+      <w:proofErr w:type="spellEnd"/>
+      <w:r>
+        <w:rPr>
+          <w:lang w:val="en-US"/>
+        </w:rPr>
+        <w:t xml:space="preserve"> Stick is capable of using </w:t>
+      </w:r>
+      <w:proofErr w:type="spellStart"/>
+      <w:r>
+        <w:rPr>
+          <w:lang w:val="en-US"/>
+        </w:rPr>
+        <w:t>Wifi</w:t>
+      </w:r>
+      <w:proofErr w:type="spellEnd"/>
+      <w:r>
+        <w:rPr>
+          <w:lang w:val="en-US"/>
+        </w:rPr>
+        <w:t xml:space="preserve"> direct. In this project a TP-Link TL-WN725N </w:t>
+      </w:r>
+      <w:proofErr w:type="spellStart"/>
+      <w:r>
+        <w:rPr>
+          <w:lang w:val="en-US"/>
+        </w:rPr>
+        <w:t>Wifi</w:t>
+      </w:r>
+      <w:proofErr w:type="spellEnd"/>
+      <w:r>
+        <w:rPr>
+          <w:lang w:val="en-US"/>
+        </w:rPr>
+        <w:t xml:space="preserve"> stick is used. It is a so-called </w:t>
+      </w:r>
+      <w:proofErr w:type="spellStart"/>
+      <w:r>
+        <w:rPr>
+          <w:lang w:val="en-US"/>
+        </w:rPr>
+        <w:t>Nano</w:t>
+      </w:r>
+      <w:proofErr w:type="spellEnd"/>
+      <w:r>
+        <w:rPr>
+          <w:lang w:val="en-US"/>
+        </w:rPr>
+        <w:t xml:space="preserve"> USB Adapter. It needs not much space and is therefore perfect for our needs. The chipset is a </w:t>
+      </w:r>
+      <w:proofErr w:type="spellStart"/>
+      <w:r>
+        <w:rPr>
+          <w:lang w:val="en-US"/>
+        </w:rPr>
+        <w:t>Realtek</w:t>
+      </w:r>
+      <w:proofErr w:type="spellEnd"/>
+      <w:r>
+        <w:rPr>
+          <w:lang w:val="en-US"/>
+        </w:rPr>
+        <w:t xml:space="preserve"> 8188EU. Out of the box </w:t>
+      </w:r>
+      <w:proofErr w:type="spellStart"/>
+      <w:r>
+        <w:rPr>
+          <w:lang w:val="en-US"/>
+        </w:rPr>
+        <w:t>Wifi</w:t>
+      </w:r>
+      <w:proofErr w:type="spellEnd"/>
+      <w:r>
+        <w:rPr>
+          <w:lang w:val="en-US"/>
+        </w:rPr>
+        <w:t xml:space="preserve"> direct is </w:t>
+      </w:r>
+      <w:proofErr w:type="gramStart"/>
+      <w:r>
+        <w:rPr>
+          <w:lang w:val="en-US"/>
+        </w:rPr>
+        <w:t>not</w:t>
+      </w:r>
+      <w:proofErr w:type="gramEnd"/>
+      <w:r>
+        <w:rPr>
+          <w:lang w:val="en-US"/>
+        </w:rPr>
+        <w:t xml:space="preserve"> supported. You have to enable this feature on the chipset. This can be done with commands or a little command line program from </w:t>
+      </w:r>
+      <w:proofErr w:type="spellStart"/>
+      <w:r>
+        <w:rPr>
+          <w:lang w:val="en-US"/>
+        </w:rPr>
+        <w:t>Realtek</w:t>
+      </w:r>
+      <w:proofErr w:type="spellEnd"/>
+      <w:r>
+        <w:rPr>
+          <w:lang w:val="en-US"/>
+        </w:rPr>
+        <w:t xml:space="preserve"> called P2P_UI. P2P_UI is helpful, especially for visual people.</w:t>
+      </w:r>
+      <w:r>
+        <w:rPr>
+          <w:lang w:val="en-US"/>
+        </w:rPr>
+        <w:t xml:space="preserve"> An installation guide for P2P_UI and the </w:t>
+      </w:r>
+      <w:proofErr w:type="spellStart"/>
+      <w:r>
+        <w:rPr>
+          <w:lang w:val="en-US"/>
+        </w:rPr>
+        <w:t>wlan</w:t>
+      </w:r>
+      <w:proofErr w:type="spellEnd"/>
+      <w:r>
+        <w:rPr>
+          <w:lang w:val="en-US"/>
+        </w:rPr>
+        <w:t xml:space="preserve"> adapter we used, can be found on </w:t>
+      </w:r>
+      <w:proofErr w:type="spellStart"/>
+      <w:r>
+        <w:rPr>
+          <w:lang w:val="en-US"/>
+        </w:rPr>
+        <w:t>youtube</w:t>
+      </w:r>
+      <w:proofErr w:type="spellEnd"/>
+      <w:r>
+        <w:rPr>
+          <w:lang w:val="en-US"/>
+        </w:rPr>
+        <w:t xml:space="preserve"> (</w:t>
       </w:r>
       <w:r>
         <w:rPr>
@@ -200,37 +1277,95 @@
           <w:lang w:val="en-US"/>
         </w:rPr>
       </w:pPr>
-      <w:r>
-        <w:rPr>
-          <w:lang w:val="en-US"/>
-        </w:rPr>
-        <w:t>Wifi direct establish connection:</w:t>
-      </w:r>
-    </w:p>
-    <w:p>
-      <w:pPr>
-        <w:rPr>
-          <w:lang w:val="en-US"/>
-        </w:rPr>
-      </w:pPr>
-      <w:r>
-        <w:rPr>
-          <w:lang w:val="en-US"/>
-        </w:rPr>
-        <w:t xml:space="preserve">(following is found in the realtek wifi direct programming guide) </w:t>
-      </w:r>
-    </w:p>
-    <w:p>
-      <w:pPr>
-        <w:rPr>
-          <w:lang w:val="en-US"/>
-        </w:rPr>
-      </w:pPr>
-      <w:r>
-        <w:rPr>
-          <w:lang w:val="en-US"/>
-        </w:rPr>
-        <w:t xml:space="preserve">Wifi direct was developed by the </w:t>
+      <w:proofErr w:type="spellStart"/>
+      <w:r>
+        <w:rPr>
+          <w:lang w:val="en-US"/>
+        </w:rPr>
+        <w:t>Wifi</w:t>
+      </w:r>
+      <w:proofErr w:type="spellEnd"/>
+      <w:r>
+        <w:rPr>
+          <w:lang w:val="en-US"/>
+        </w:rPr>
+        <w:t xml:space="preserve"> direct establish connection:</w:t>
+      </w:r>
+    </w:p>
+    <w:p>
+      <w:pPr>
+        <w:rPr>
+          <w:lang w:val="en-US"/>
+        </w:rPr>
+      </w:pPr>
+      <w:r>
+        <w:rPr>
+          <w:lang w:val="en-US"/>
+        </w:rPr>
+        <w:t>(</w:t>
+      </w:r>
+      <w:proofErr w:type="gramStart"/>
+      <w:r>
+        <w:rPr>
+          <w:lang w:val="en-US"/>
+        </w:rPr>
+        <w:t>following</w:t>
+      </w:r>
+      <w:proofErr w:type="gramEnd"/>
+      <w:r>
+        <w:rPr>
+          <w:lang w:val="en-US"/>
+        </w:rPr>
+        <w:t xml:space="preserve"> is found in the </w:t>
+      </w:r>
+      <w:proofErr w:type="spellStart"/>
+      <w:r>
+        <w:rPr>
+          <w:lang w:val="en-US"/>
+        </w:rPr>
+        <w:t>realtek</w:t>
+      </w:r>
+      <w:proofErr w:type="spellEnd"/>
+      <w:r>
+        <w:rPr>
+          <w:lang w:val="en-US"/>
+        </w:rPr>
+        <w:t xml:space="preserve"> </w:t>
+      </w:r>
+      <w:proofErr w:type="spellStart"/>
+      <w:r>
+        <w:rPr>
+          <w:lang w:val="en-US"/>
+        </w:rPr>
+        <w:t>wifi</w:t>
+      </w:r>
+      <w:proofErr w:type="spellEnd"/>
+      <w:r>
+        <w:rPr>
+          <w:lang w:val="en-US"/>
+        </w:rPr>
+        <w:t xml:space="preserve"> direct programming guide) </w:t>
+      </w:r>
+    </w:p>
+    <w:p>
+      <w:pPr>
+        <w:rPr>
+          <w:lang w:val="en-US"/>
+        </w:rPr>
+      </w:pPr>
+      <w:proofErr w:type="spellStart"/>
+      <w:r>
+        <w:rPr>
+          <w:lang w:val="en-US"/>
+        </w:rPr>
+        <w:t>Wifi</w:t>
+      </w:r>
+      <w:proofErr w:type="spellEnd"/>
+      <w:r>
+        <w:rPr>
+          <w:lang w:val="en-US"/>
+        </w:rPr>
+        <w:t xml:space="preserve"> direct was developed by the </w:t>
       </w:r>
       <w:r>
         <w:rPr>
@@ -324,7 +1459,21 @@
         <w:rPr>
           <w:lang w:val="en-US"/>
         </w:rPr>
-        <w:t xml:space="preserve">The iwpriv application is responsible for the communication to the Wi-Fi driver. With this application you can enable the p2p functionality of Wi-Fi direct. </w:t>
+        <w:t xml:space="preserve">The </w:t>
+      </w:r>
+      <w:proofErr w:type="spellStart"/>
+      <w:r>
+        <w:rPr>
+          <w:lang w:val="en-US"/>
+        </w:rPr>
+        <w:t>iwpriv</w:t>
+      </w:r>
+      <w:proofErr w:type="spellEnd"/>
+      <w:r>
+        <w:rPr>
+          <w:lang w:val="en-US"/>
+        </w:rPr>
+        <w:t xml:space="preserve"> application is responsible for the communication to the Wi-Fi driver. With this application you can enable the p2p functionality of Wi-Fi direct. </w:t>
       </w:r>
     </w:p>
     <w:p>
@@ -528,7 +1677,35 @@
         <w:rPr>
           <w:lang w:val="en-US"/>
         </w:rPr>
-        <w:t>In this stage both devices must be Wi-Fi direct compatible. With the iwpriv command, we can enable the Wi-Fi direct functionality on the Realtek driver. Following command is used:</w:t>
+        <w:t xml:space="preserve">In this stage both devices must be Wi-Fi direct compatible. With the </w:t>
+      </w:r>
+      <w:proofErr w:type="spellStart"/>
+      <w:r>
+        <w:rPr>
+          <w:lang w:val="en-US"/>
+        </w:rPr>
+        <w:t>iwpriv</w:t>
+      </w:r>
+      <w:proofErr w:type="spellEnd"/>
+      <w:r>
+        <w:rPr>
+          <w:lang w:val="en-US"/>
+        </w:rPr>
+        <w:t xml:space="preserve"> command, we can enable the Wi-Fi direct functionality on the </w:t>
+      </w:r>
+      <w:proofErr w:type="spellStart"/>
+      <w:r>
+        <w:rPr>
+          <w:lang w:val="en-US"/>
+        </w:rPr>
+        <w:t>Realtek</w:t>
+      </w:r>
+      <w:proofErr w:type="spellEnd"/>
+      <w:r>
+        <w:rPr>
+          <w:lang w:val="en-US"/>
+        </w:rPr>
+        <w:t xml:space="preserve"> driver. Following command is used:</w:t>
       </w:r>
     </w:p>
     <w:p>
@@ -542,20 +1719,49 @@
           <w:lang w:val="en-US"/>
         </w:rPr>
         <w:tab/>
-        <w:t>iwpriv &lt;interface name&gt; p2p_set enable=&lt;mode&gt;</w:t>
-      </w:r>
-    </w:p>
-    <w:p>
-      <w:pPr>
-        <w:rPr>
-          <w:lang w:val="en-US"/>
-        </w:rPr>
-      </w:pPr>
-      <w:r>
-        <w:rPr>
-          <w:lang w:val="en-US"/>
-        </w:rPr>
-        <w:t>The interface name defines your wlan interface name from your raspberry. In most cases it will be wlan0. Wi-Fi direct can be enabled in different modes:</w:t>
+      </w:r>
+      <w:proofErr w:type="spellStart"/>
+      <w:proofErr w:type="gramStart"/>
+      <w:r>
+        <w:rPr>
+          <w:lang w:val="en-US"/>
+        </w:rPr>
+        <w:t>iwpriv</w:t>
+      </w:r>
+      <w:proofErr w:type="spellEnd"/>
+      <w:proofErr w:type="gramEnd"/>
+      <w:r>
+        <w:rPr>
+          <w:lang w:val="en-US"/>
+        </w:rPr>
+        <w:t xml:space="preserve"> &lt;interface name&gt; p2p_set enable=&lt;mode&gt;</w:t>
+      </w:r>
+    </w:p>
+    <w:p>
+      <w:pPr>
+        <w:rPr>
+          <w:lang w:val="en-US"/>
+        </w:rPr>
+      </w:pPr>
+      <w:r>
+        <w:rPr>
+          <w:lang w:val="en-US"/>
+        </w:rPr>
+        <w:t xml:space="preserve">The interface name defines your </w:t>
+      </w:r>
+      <w:proofErr w:type="spellStart"/>
+      <w:r>
+        <w:rPr>
+          <w:lang w:val="en-US"/>
+        </w:rPr>
+        <w:t>wlan</w:t>
+      </w:r>
+      <w:proofErr w:type="spellEnd"/>
+      <w:r>
+        <w:rPr>
+          <w:lang w:val="en-US"/>
+        </w:rPr>
+        <w:t xml:space="preserve"> interface name from your raspberry. In most cases it will be wlan0. Wi-Fi direct can be enabled in different modes:</w:t>
       </w:r>
     </w:p>
     <w:p>
@@ -569,11 +1775,19 @@
           <w:lang w:val="en-US"/>
         </w:rPr>
       </w:pPr>
-      <w:r>
-        <w:rPr>
-          <w:lang w:val="en-US"/>
-        </w:rPr>
-        <w:t>enable=0</w:t>
+      <w:proofErr w:type="gramStart"/>
+      <w:r>
+        <w:rPr>
+          <w:lang w:val="en-US"/>
+        </w:rPr>
+        <w:t>enable=</w:t>
+      </w:r>
+      <w:proofErr w:type="gramEnd"/>
+      <w:r>
+        <w:rPr>
+          <w:lang w:val="en-US"/>
+        </w:rPr>
+        <w:t>0</w:t>
       </w:r>
       <w:r>
         <w:rPr>
@@ -593,11 +1807,19 @@
           <w:lang w:val="en-US"/>
         </w:rPr>
       </w:pPr>
-      <w:r>
-        <w:rPr>
-          <w:lang w:val="en-US"/>
-        </w:rPr>
-        <w:t>enable=1: Wi-Fi direct will be enabled in Device mode.</w:t>
+      <w:proofErr w:type="gramStart"/>
+      <w:r>
+        <w:rPr>
+          <w:lang w:val="en-US"/>
+        </w:rPr>
+        <w:t>enable=</w:t>
+      </w:r>
+      <w:proofErr w:type="gramEnd"/>
+      <w:r>
+        <w:rPr>
+          <w:lang w:val="en-US"/>
+        </w:rPr>
+        <w:t>1: Wi-Fi direct will be enabled in Device mode.</w:t>
       </w:r>
     </w:p>
     <w:p>
@@ -611,11 +1833,19 @@
           <w:lang w:val="en-US"/>
         </w:rPr>
       </w:pPr>
-      <w:r>
-        <w:rPr>
-          <w:lang w:val="en-US"/>
-        </w:rPr>
-        <w:t>enable=2: Wi-Fi direct will be enabled in Client mode.</w:t>
+      <w:proofErr w:type="gramStart"/>
+      <w:r>
+        <w:rPr>
+          <w:lang w:val="en-US"/>
+        </w:rPr>
+        <w:t>enable=</w:t>
+      </w:r>
+      <w:proofErr w:type="gramEnd"/>
+      <w:r>
+        <w:rPr>
+          <w:lang w:val="en-US"/>
+        </w:rPr>
+        <w:t>2: Wi-Fi direct will be enabled in Client mode.</w:t>
       </w:r>
     </w:p>
     <w:p>
@@ -629,11 +1859,19 @@
           <w:lang w:val="en-US"/>
         </w:rPr>
       </w:pPr>
-      <w:r>
-        <w:rPr>
-          <w:lang w:val="en-US"/>
-        </w:rPr>
-        <w:t>enable=3: Wi-Fi direct will be enabled in Group owner mode.</w:t>
+      <w:proofErr w:type="gramStart"/>
+      <w:r>
+        <w:rPr>
+          <w:lang w:val="en-US"/>
+        </w:rPr>
+        <w:t>enable=</w:t>
+      </w:r>
+      <w:proofErr w:type="gramEnd"/>
+      <w:r>
+        <w:rPr>
+          <w:lang w:val="en-US"/>
+        </w:rPr>
+        <w:t>3: Wi-Fi direct will be enabled in Group owner mode.</w:t>
       </w:r>
     </w:p>
     <w:p>
@@ -670,7 +1908,105 @@
         <w:rPr>
           <w:lang w:val="en-US"/>
         </w:rPr>
-        <w:t>This can be done with wpa_supplicant/wpa_cli or iwlist command. We used iwlist, because wpa_supplicant/wpa_cli did not work on the raspberry pi. The iwlist command will be used as following:</w:t>
+        <w:t xml:space="preserve">This can be done with </w:t>
+      </w:r>
+      <w:proofErr w:type="spellStart"/>
+      <w:r>
+        <w:rPr>
+          <w:lang w:val="en-US"/>
+        </w:rPr>
+        <w:t>wpa_supplicant</w:t>
+      </w:r>
+      <w:proofErr w:type="spellEnd"/>
+      <w:r>
+        <w:rPr>
+          <w:lang w:val="en-US"/>
+        </w:rPr>
+        <w:t>/</w:t>
+      </w:r>
+      <w:proofErr w:type="spellStart"/>
+      <w:r>
+        <w:rPr>
+          <w:lang w:val="en-US"/>
+        </w:rPr>
+        <w:t>wpa_cli</w:t>
+      </w:r>
+      <w:proofErr w:type="spellEnd"/>
+      <w:r>
+        <w:rPr>
+          <w:lang w:val="en-US"/>
+        </w:rPr>
+        <w:t xml:space="preserve"> or </w:t>
+      </w:r>
+      <w:proofErr w:type="spellStart"/>
+      <w:r>
+        <w:rPr>
+          <w:lang w:val="en-US"/>
+        </w:rPr>
+        <w:t>iwlist</w:t>
+      </w:r>
+      <w:proofErr w:type="spellEnd"/>
+      <w:r>
+        <w:rPr>
+          <w:lang w:val="en-US"/>
+        </w:rPr>
+        <w:t xml:space="preserve"> command. We used </w:t>
+      </w:r>
+      <w:proofErr w:type="spellStart"/>
+      <w:r>
+        <w:rPr>
+          <w:lang w:val="en-US"/>
+        </w:rPr>
+        <w:t>iwlist</w:t>
+      </w:r>
+      <w:proofErr w:type="spellEnd"/>
+      <w:r>
+        <w:rPr>
+          <w:lang w:val="en-US"/>
+        </w:rPr>
+        <w:t xml:space="preserve">, because </w:t>
+      </w:r>
+      <w:proofErr w:type="spellStart"/>
+      <w:r>
+        <w:rPr>
+          <w:lang w:val="en-US"/>
+        </w:rPr>
+        <w:t>wpa_supplicant</w:t>
+      </w:r>
+      <w:proofErr w:type="spellEnd"/>
+      <w:r>
+        <w:rPr>
+          <w:lang w:val="en-US"/>
+        </w:rPr>
+        <w:t>/</w:t>
+      </w:r>
+      <w:proofErr w:type="spellStart"/>
+      <w:r>
+        <w:rPr>
+          <w:lang w:val="en-US"/>
+        </w:rPr>
+        <w:t>wpa_cli</w:t>
+      </w:r>
+      <w:proofErr w:type="spellEnd"/>
+      <w:r>
+        <w:rPr>
+          <w:lang w:val="en-US"/>
+        </w:rPr>
+        <w:t xml:space="preserve"> did not work on the raspberry pi. The </w:t>
+      </w:r>
+      <w:proofErr w:type="spellStart"/>
+      <w:r>
+        <w:rPr>
+          <w:lang w:val="en-US"/>
+        </w:rPr>
+        <w:t>iwlist</w:t>
+      </w:r>
+      <w:proofErr w:type="spellEnd"/>
+      <w:r>
+        <w:rPr>
+          <w:lang w:val="en-US"/>
+        </w:rPr>
+        <w:t xml:space="preserve"> command will be used as following:</w:t>
       </w:r>
     </w:p>
     <w:p>
@@ -680,12 +2016,22 @@
           <w:lang w:val="en-US"/>
         </w:rPr>
       </w:pPr>
+      <w:proofErr w:type="spellStart"/>
+      <w:proofErr w:type="gramStart"/>
       <w:r>
         <w:rPr>
           <w:lang w:val="en-US"/>
         </w:rPr>
         <w:lastRenderedPageBreak/>
-        <w:t>iwlist &lt;interface name&gt; scan</w:t>
+        <w:t>iwlist</w:t>
+      </w:r>
+      <w:proofErr w:type="spellEnd"/>
+      <w:proofErr w:type="gramEnd"/>
+      <w:r>
+        <w:rPr>
+          <w:lang w:val="en-US"/>
+        </w:rPr>
+        <w:t xml:space="preserve"> &lt;interface name&gt; scan</w:t>
       </w:r>
     </w:p>
     <w:p>
@@ -745,12 +2091,23 @@
         </w:rPr>
         <w:tab/>
       </w:r>
-      <w:r>
-        <w:rPr>
-          <w:shd w:val="clear" w:color="auto" w:fill="FFFFFF"/>
-          <w:lang w:val="en-US"/>
-        </w:rPr>
-        <w:t xml:space="preserve">iwpriv </w:t>
+      <w:proofErr w:type="spellStart"/>
+      <w:proofErr w:type="gramStart"/>
+      <w:r>
+        <w:rPr>
+          <w:shd w:val="clear" w:color="auto" w:fill="FFFFFF"/>
+          <w:lang w:val="en-US"/>
+        </w:rPr>
+        <w:t>iwpriv</w:t>
+      </w:r>
+      <w:proofErr w:type="spellEnd"/>
+      <w:proofErr w:type="gramEnd"/>
+      <w:r>
+        <w:rPr>
+          <w:shd w:val="clear" w:color="auto" w:fill="FFFFFF"/>
+          <w:lang w:val="en-US"/>
+        </w:rPr>
+        <w:t xml:space="preserve"> </w:t>
       </w:r>
       <w:r>
         <w:rPr>
@@ -771,7 +2128,23 @@
           <w:shd w:val="clear" w:color="auto" w:fill="FFFFFF"/>
           <w:lang w:val="en-US"/>
         </w:rPr>
-        <w:t>_set prov_disc=&lt;peer device mac address&gt;_&lt;mode&gt;</w:t>
+        <w:t xml:space="preserve">_set </w:t>
+      </w:r>
+      <w:proofErr w:type="spellStart"/>
+      <w:r>
+        <w:rPr>
+          <w:shd w:val="clear" w:color="auto" w:fill="FFFFFF"/>
+          <w:lang w:val="en-US"/>
+        </w:rPr>
+        <w:t>prov_disc</w:t>
+      </w:r>
+      <w:proofErr w:type="spellEnd"/>
+      <w:r>
+        <w:rPr>
+          <w:shd w:val="clear" w:color="auto" w:fill="FFFFFF"/>
+          <w:lang w:val="en-US"/>
+        </w:rPr>
+        <w:t>=&lt;peer device mac address&gt;_&lt;mode&gt;</w:t>
       </w:r>
     </w:p>
     <w:p>
@@ -793,7 +2166,39 @@
           <w:shd w:val="clear" w:color="auto" w:fill="FFFFFF"/>
           <w:lang w:val="en-US"/>
         </w:rPr>
-        <w:t>The mac address is listed by doing a iwlist scan. The Provisioning Discovery offers 4 modes:</w:t>
+        <w:t xml:space="preserve">The mac address is listed by doing </w:t>
+      </w:r>
+      <w:proofErr w:type="gramStart"/>
+      <w:r>
+        <w:rPr>
+          <w:shd w:val="clear" w:color="auto" w:fill="FFFFFF"/>
+          <w:lang w:val="en-US"/>
+        </w:rPr>
+        <w:t>a</w:t>
+      </w:r>
+      <w:proofErr w:type="gramEnd"/>
+      <w:r>
+        <w:rPr>
+          <w:shd w:val="clear" w:color="auto" w:fill="FFFFFF"/>
+          <w:lang w:val="en-US"/>
+        </w:rPr>
+        <w:t xml:space="preserve"> </w:t>
+      </w:r>
+      <w:proofErr w:type="spellStart"/>
+      <w:r>
+        <w:rPr>
+          <w:shd w:val="clear" w:color="auto" w:fill="FFFFFF"/>
+          <w:lang w:val="en-US"/>
+        </w:rPr>
+        <w:t>iwlist</w:t>
+      </w:r>
+      <w:proofErr w:type="spellEnd"/>
+      <w:r>
+        <w:rPr>
+          <w:shd w:val="clear" w:color="auto" w:fill="FFFFFF"/>
+          <w:lang w:val="en-US"/>
+        </w:rPr>
+        <w:t xml:space="preserve"> scan. The Provisioning Discovery offers 4 modes:</w:t>
       </w:r>
     </w:p>
     <w:p>
@@ -807,11 +2212,19 @@
           <w:lang w:val="en-US"/>
         </w:rPr>
       </w:pPr>
-      <w:r>
-        <w:rPr>
-          <w:lang w:val="en-US"/>
-        </w:rPr>
-        <w:t>display: The peer device will display its pin code, which the local device can use for pairing.</w:t>
+      <w:proofErr w:type="gramStart"/>
+      <w:r>
+        <w:rPr>
+          <w:lang w:val="en-US"/>
+        </w:rPr>
+        <w:t>display</w:t>
+      </w:r>
+      <w:proofErr w:type="gramEnd"/>
+      <w:r>
+        <w:rPr>
+          <w:lang w:val="en-US"/>
+        </w:rPr>
+        <w:t>: The peer device will display its pin code, which the local device can use for pairing.</w:t>
       </w:r>
     </w:p>
     <w:p>
@@ -825,11 +2238,19 @@
           <w:lang w:val="en-US"/>
         </w:rPr>
       </w:pPr>
-      <w:r>
-        <w:rPr>
-          <w:lang w:val="en-US"/>
-        </w:rPr>
-        <w:t>keypad: This mode is the opposite of the display mode. The pin code will be displayed on the local device.</w:t>
+      <w:proofErr w:type="gramStart"/>
+      <w:r>
+        <w:rPr>
+          <w:lang w:val="en-US"/>
+        </w:rPr>
+        <w:t>keypad</w:t>
+      </w:r>
+      <w:proofErr w:type="gramEnd"/>
+      <w:r>
+        <w:rPr>
+          <w:lang w:val="en-US"/>
+        </w:rPr>
+        <w:t>: This mode is the opposite of the display mode. The pin code will be displayed on the local device.</w:t>
       </w:r>
     </w:p>
     <w:p>
@@ -843,11 +2264,21 @@
           <w:lang w:val="en-US"/>
         </w:rPr>
       </w:pPr>
-      <w:r>
-        <w:rPr>
-          <w:lang w:val="en-US"/>
-        </w:rPr>
-        <w:t>pbc: In this mode, the devices are using the WPS push button procedure.</w:t>
+      <w:proofErr w:type="spellStart"/>
+      <w:proofErr w:type="gramStart"/>
+      <w:r>
+        <w:rPr>
+          <w:lang w:val="en-US"/>
+        </w:rPr>
+        <w:t>pbc</w:t>
+      </w:r>
+      <w:proofErr w:type="spellEnd"/>
+      <w:proofErr w:type="gramEnd"/>
+      <w:r>
+        <w:rPr>
+          <w:lang w:val="en-US"/>
+        </w:rPr>
+        <w:t>: In this mode, the devices are using the WPS push button procedure.</w:t>
       </w:r>
     </w:p>
     <w:p>
@@ -861,11 +2292,19 @@
           <w:lang w:val="en-US"/>
         </w:rPr>
       </w:pPr>
-      <w:r>
-        <w:rPr>
-          <w:lang w:val="en-US"/>
-        </w:rPr>
-        <w:t>label:</w:t>
+      <w:proofErr w:type="gramStart"/>
+      <w:r>
+        <w:rPr>
+          <w:lang w:val="en-US"/>
+        </w:rPr>
+        <w:t>label</w:t>
+      </w:r>
+      <w:proofErr w:type="gramEnd"/>
+      <w:r>
+        <w:rPr>
+          <w:lang w:val="en-US"/>
+        </w:rPr>
+        <w:t>:</w:t>
       </w:r>
       <w:r>
         <w:rPr>
@@ -951,7 +2390,21 @@
         <w:rPr>
           <w:lang w:val="en-US"/>
         </w:rPr>
-        <w:t>To inform the driver from the successful connection process, the got_wpsinfo command is used.</w:t>
+        <w:t xml:space="preserve">To inform the driver from the successful connection process, the </w:t>
+      </w:r>
+      <w:proofErr w:type="spellStart"/>
+      <w:r>
+        <w:rPr>
+          <w:lang w:val="en-US"/>
+        </w:rPr>
+        <w:t>got_wpsinfo</w:t>
+      </w:r>
+      <w:proofErr w:type="spellEnd"/>
+      <w:r>
+        <w:rPr>
+          <w:lang w:val="en-US"/>
+        </w:rPr>
+        <w:t xml:space="preserve"> command is used.</w:t>
       </w:r>
     </w:p>
     <w:p>
@@ -967,19 +2420,46 @@
         </w:rPr>
         <w:tab/>
       </w:r>
-      <w:r>
-        <w:rPr>
-          <w:shd w:val="clear" w:color="auto" w:fill="FFFFFF"/>
-          <w:lang w:val="en-US"/>
-        </w:rPr>
-        <w:t>iwpriv &lt;interface name&gt;</w:t>
-      </w:r>
-      <w:r>
-        <w:rPr>
-          <w:shd w:val="clear" w:color="auto" w:fill="FFFFFF"/>
-          <w:lang w:val="en-US"/>
-        </w:rPr>
-        <w:t xml:space="preserve"> p2p_set got_wpsinfo=</w:t>
+      <w:proofErr w:type="spellStart"/>
+      <w:proofErr w:type="gramStart"/>
+      <w:r>
+        <w:rPr>
+          <w:shd w:val="clear" w:color="auto" w:fill="FFFFFF"/>
+          <w:lang w:val="en-US"/>
+        </w:rPr>
+        <w:t>iwpriv</w:t>
+      </w:r>
+      <w:proofErr w:type="spellEnd"/>
+      <w:proofErr w:type="gramEnd"/>
+      <w:r>
+        <w:rPr>
+          <w:shd w:val="clear" w:color="auto" w:fill="FFFFFF"/>
+          <w:lang w:val="en-US"/>
+        </w:rPr>
+        <w:t xml:space="preserve"> &lt;interface name&gt;</w:t>
+      </w:r>
+      <w:r>
+        <w:rPr>
+          <w:shd w:val="clear" w:color="auto" w:fill="FFFFFF"/>
+          <w:lang w:val="en-US"/>
+        </w:rPr>
+        <w:t xml:space="preserve"> p2p_set </w:t>
+      </w:r>
+      <w:proofErr w:type="spellStart"/>
+      <w:r>
+        <w:rPr>
+          <w:shd w:val="clear" w:color="auto" w:fill="FFFFFF"/>
+          <w:lang w:val="en-US"/>
+        </w:rPr>
+        <w:t>got_wpsinfo</w:t>
+      </w:r>
+      <w:proofErr w:type="spellEnd"/>
+      <w:r>
+        <w:rPr>
+          <w:shd w:val="clear" w:color="auto" w:fill="FFFFFF"/>
+          <w:lang w:val="en-US"/>
+        </w:rPr>
+        <w:t>=</w:t>
       </w:r>
       <w:r>
         <w:rPr>
@@ -1068,7 +2548,21 @@
         <w:rPr>
           <w:lang w:val="en-US"/>
         </w:rPr>
-        <w:t>On the peer side, the device can check with the status command, if the connection was established. Status=08 means that connecting was successful. After the successful status the req_cm command should be used, to determine which WPS method was used.</w:t>
+        <w:t xml:space="preserve">On the peer side, the device can check with the status command, if the connection was established. Status=08 means that connecting was successful. After the successful status the </w:t>
+      </w:r>
+      <w:proofErr w:type="spellStart"/>
+      <w:r>
+        <w:rPr>
+          <w:lang w:val="en-US"/>
+        </w:rPr>
+        <w:t>req_cm</w:t>
+      </w:r>
+      <w:proofErr w:type="spellEnd"/>
+      <w:r>
+        <w:rPr>
+          <w:lang w:val="en-US"/>
+        </w:rPr>
+        <w:t xml:space="preserve"> command should be used, to determine which WPS method was used.</w:t>
       </w:r>
       <w:r>
         <w:rPr>
@@ -1134,7 +2628,21 @@
         <w:rPr>
           <w:lang w:val="en-US"/>
         </w:rPr>
-        <w:t>CM=pbc: PBC</w:t>
+        <w:t>CM=</w:t>
+      </w:r>
+      <w:proofErr w:type="spellStart"/>
+      <w:r>
+        <w:rPr>
+          <w:lang w:val="en-US"/>
+        </w:rPr>
+        <w:t>pbc</w:t>
+      </w:r>
+      <w:proofErr w:type="spellEnd"/>
+      <w:r>
+        <w:rPr>
+          <w:lang w:val="en-US"/>
+        </w:rPr>
+        <w:t>: PBC</w:t>
       </w:r>
     </w:p>
     <w:p>
@@ -1212,12 +2720,21 @@
         </w:rPr>
         <w:tab/>
       </w:r>
-      <w:r>
-        <w:rPr>
-          <w:shd w:val="clear" w:color="auto" w:fill="FFFFFF"/>
-          <w:lang w:val="en-US"/>
-        </w:rPr>
-        <w:t>Iwpriv &lt;interface name&gt;</w:t>
+      <w:proofErr w:type="spellStart"/>
+      <w:r>
+        <w:rPr>
+          <w:shd w:val="clear" w:color="auto" w:fill="FFFFFF"/>
+          <w:lang w:val="en-US"/>
+        </w:rPr>
+        <w:t>Iwpriv</w:t>
+      </w:r>
+      <w:proofErr w:type="spellEnd"/>
+      <w:r>
+        <w:rPr>
+          <w:shd w:val="clear" w:color="auto" w:fill="FFFFFF"/>
+          <w:lang w:val="en-US"/>
+        </w:rPr>
+        <w:t xml:space="preserve"> &lt;interface name&gt;</w:t>
       </w:r>
       <w:r>
         <w:rPr>
@@ -1261,8 +2778,17 @@
           <w:shd w:val="clear" w:color="auto" w:fill="FFFFFF"/>
           <w:lang w:val="en-US"/>
         </w:rPr>
-        <w:t>If one peer has intent 15, it forces to be the group owner. Is the intent from the other peer lower, it will be the group client and will connect to the group owner.</w:t>
-      </w:r>
+        <w:t xml:space="preserve">If one peer has intent 15, it forces to be the group owner. Is the intent from the other peer lower, it will be the group client and will connect to the group </w:t>
+      </w:r>
+      <w:proofErr w:type="gramStart"/>
+      <w:r>
+        <w:rPr>
+          <w:shd w:val="clear" w:color="auto" w:fill="FFFFFF"/>
+          <w:lang w:val="en-US"/>
+        </w:rPr>
+        <w:t>owner.</w:t>
+      </w:r>
+      <w:proofErr w:type="gramEnd"/>
       <w:r>
         <w:rPr>
           <w:shd w:val="clear" w:color="auto" w:fill="FFFFFF"/>
@@ -1283,7 +2809,39 @@
           <w:shd w:val="clear" w:color="auto" w:fill="FFFFFF"/>
           <w:lang w:val="en-US"/>
         </w:rPr>
-        <w:t>Before the negotiation process can be started, a ssid should be sent to t</w:t>
+        <w:t xml:space="preserve">Before the negotiation process can be started, </w:t>
+      </w:r>
+      <w:proofErr w:type="gramStart"/>
+      <w:r>
+        <w:rPr>
+          <w:shd w:val="clear" w:color="auto" w:fill="FFFFFF"/>
+          <w:lang w:val="en-US"/>
+        </w:rPr>
+        <w:t>a</w:t>
+      </w:r>
+      <w:proofErr w:type="gramEnd"/>
+      <w:r>
+        <w:rPr>
+          <w:shd w:val="clear" w:color="auto" w:fill="FFFFFF"/>
+          <w:lang w:val="en-US"/>
+        </w:rPr>
+        <w:t xml:space="preserve"> </w:t>
+      </w:r>
+      <w:proofErr w:type="spellStart"/>
+      <w:r>
+        <w:rPr>
+          <w:shd w:val="clear" w:color="auto" w:fill="FFFFFF"/>
+          <w:lang w:val="en-US"/>
+        </w:rPr>
+        <w:t>ssid</w:t>
+      </w:r>
+      <w:proofErr w:type="spellEnd"/>
+      <w:r>
+        <w:rPr>
+          <w:shd w:val="clear" w:color="auto" w:fill="FFFFFF"/>
+          <w:lang w:val="en-US"/>
+        </w:rPr>
+        <w:t xml:space="preserve"> should be sent to t</w:t>
       </w:r>
       <w:r>
         <w:rPr>
@@ -1315,12 +2873,23 @@
         </w:rPr>
         <w:t> </w:t>
       </w:r>
-      <w:r>
-        <w:rPr>
-          <w:shd w:val="clear" w:color="auto" w:fill="FFFFFF"/>
-          <w:lang w:val="en-US"/>
-        </w:rPr>
-        <w:t xml:space="preserve">iwpriv </w:t>
+      <w:proofErr w:type="spellStart"/>
+      <w:proofErr w:type="gramStart"/>
+      <w:r>
+        <w:rPr>
+          <w:shd w:val="clear" w:color="auto" w:fill="FFFFFF"/>
+          <w:lang w:val="en-US"/>
+        </w:rPr>
+        <w:t>iwpriv</w:t>
+      </w:r>
+      <w:proofErr w:type="spellEnd"/>
+      <w:proofErr w:type="gramEnd"/>
+      <w:r>
+        <w:rPr>
+          <w:shd w:val="clear" w:color="auto" w:fill="FFFFFF"/>
+          <w:lang w:val="en-US"/>
+        </w:rPr>
+        <w:t xml:space="preserve"> </w:t>
       </w:r>
       <w:r>
         <w:rPr>
@@ -1334,29 +2903,77 @@
           <w:shd w:val="clear" w:color="auto" w:fill="FFFFFF"/>
           <w:lang w:val="en-US"/>
         </w:rPr>
-        <w:t xml:space="preserve"> p2p_set ssid=</w:t>
-      </w:r>
-      <w:r>
-        <w:rPr>
-          <w:shd w:val="clear" w:color="auto" w:fill="FFFFFF"/>
-          <w:lang w:val="en-US"/>
-        </w:rPr>
-        <w:t>&lt;ssid string&gt;</w:t>
-      </w:r>
-    </w:p>
-    <w:p>
-      <w:pPr>
-        <w:rPr>
-          <w:shd w:val="clear" w:color="auto" w:fill="FFFFFF"/>
-          <w:lang w:val="en-US"/>
-        </w:rPr>
-      </w:pPr>
-      <w:r>
-        <w:rPr>
-          <w:shd w:val="clear" w:color="auto" w:fill="FFFFFF"/>
-          <w:lang w:val="en-US"/>
-        </w:rPr>
-        <w:t>After setting the ssid, the group negotiation command can be started.</w:t>
+        <w:t xml:space="preserve"> p2p_set </w:t>
+      </w:r>
+      <w:proofErr w:type="spellStart"/>
+      <w:r>
+        <w:rPr>
+          <w:shd w:val="clear" w:color="auto" w:fill="FFFFFF"/>
+          <w:lang w:val="en-US"/>
+        </w:rPr>
+        <w:t>ssid</w:t>
+      </w:r>
+      <w:proofErr w:type="spellEnd"/>
+      <w:r>
+        <w:rPr>
+          <w:shd w:val="clear" w:color="auto" w:fill="FFFFFF"/>
+          <w:lang w:val="en-US"/>
+        </w:rPr>
+        <w:t>=</w:t>
+      </w:r>
+      <w:r>
+        <w:rPr>
+          <w:shd w:val="clear" w:color="auto" w:fill="FFFFFF"/>
+          <w:lang w:val="en-US"/>
+        </w:rPr>
+        <w:t>&lt;</w:t>
+      </w:r>
+      <w:proofErr w:type="spellStart"/>
+      <w:r>
+        <w:rPr>
+          <w:shd w:val="clear" w:color="auto" w:fill="FFFFFF"/>
+          <w:lang w:val="en-US"/>
+        </w:rPr>
+        <w:t>ssid</w:t>
+      </w:r>
+      <w:proofErr w:type="spellEnd"/>
+      <w:r>
+        <w:rPr>
+          <w:shd w:val="clear" w:color="auto" w:fill="FFFFFF"/>
+          <w:lang w:val="en-US"/>
+        </w:rPr>
+        <w:t xml:space="preserve"> string&gt;</w:t>
+      </w:r>
+    </w:p>
+    <w:p>
+      <w:pPr>
+        <w:rPr>
+          <w:shd w:val="clear" w:color="auto" w:fill="FFFFFF"/>
+          <w:lang w:val="en-US"/>
+        </w:rPr>
+      </w:pPr>
+      <w:r>
+        <w:rPr>
+          <w:shd w:val="clear" w:color="auto" w:fill="FFFFFF"/>
+          <w:lang w:val="en-US"/>
+        </w:rPr>
+        <w:t xml:space="preserve">After setting the </w:t>
+      </w:r>
+      <w:proofErr w:type="spellStart"/>
+      <w:r>
+        <w:rPr>
+          <w:shd w:val="clear" w:color="auto" w:fill="FFFFFF"/>
+          <w:lang w:val="en-US"/>
+        </w:rPr>
+        <w:t>ssid</w:t>
+      </w:r>
+      <w:proofErr w:type="spellEnd"/>
+      <w:r>
+        <w:rPr>
+          <w:shd w:val="clear" w:color="auto" w:fill="FFFFFF"/>
+          <w:lang w:val="en-US"/>
+        </w:rPr>
+        <w:t>, the group negotiation command can be started.</w:t>
       </w:r>
     </w:p>
     <w:p>
@@ -1373,12 +2990,23 @@
         </w:rPr>
         <w:tab/>
       </w:r>
-      <w:r>
-        <w:rPr>
-          <w:shd w:val="clear" w:color="auto" w:fill="FFFFFF"/>
-          <w:lang w:val="en-US"/>
-        </w:rPr>
-        <w:t xml:space="preserve">iwpriv </w:t>
+      <w:proofErr w:type="spellStart"/>
+      <w:proofErr w:type="gramStart"/>
+      <w:r>
+        <w:rPr>
+          <w:shd w:val="clear" w:color="auto" w:fill="FFFFFF"/>
+          <w:lang w:val="en-US"/>
+        </w:rPr>
+        <w:t>iwpriv</w:t>
+      </w:r>
+      <w:proofErr w:type="spellEnd"/>
+      <w:proofErr w:type="gramEnd"/>
+      <w:r>
+        <w:rPr>
+          <w:shd w:val="clear" w:color="auto" w:fill="FFFFFF"/>
+          <w:lang w:val="en-US"/>
+        </w:rPr>
+        <w:t xml:space="preserve"> </w:t>
       </w:r>
       <w:r>
         <w:rPr>
@@ -1392,7 +3020,23 @@
           <w:shd w:val="clear" w:color="auto" w:fill="FFFFFF"/>
           <w:lang w:val="en-US"/>
         </w:rPr>
-        <w:t xml:space="preserve"> p2p_set nego=</w:t>
+        <w:t xml:space="preserve"> p2p_set </w:t>
+      </w:r>
+      <w:proofErr w:type="spellStart"/>
+      <w:r>
+        <w:rPr>
+          <w:shd w:val="clear" w:color="auto" w:fill="FFFFFF"/>
+          <w:lang w:val="en-US"/>
+        </w:rPr>
+        <w:t>nego</w:t>
+      </w:r>
+      <w:proofErr w:type="spellEnd"/>
+      <w:r>
+        <w:rPr>
+          <w:shd w:val="clear" w:color="auto" w:fill="FFFFFF"/>
+          <w:lang w:val="en-US"/>
+        </w:rPr>
+        <w:t>=</w:t>
       </w:r>
       <w:r>
         <w:rPr>
@@ -1421,7 +3065,23 @@
           <w:shd w:val="clear" w:color="auto" w:fill="FFFFFF"/>
           <w:lang w:val="en-US"/>
         </w:rPr>
-        <w:t xml:space="preserve"> These enums define the return values of the commands:</w:t>
+        <w:t xml:space="preserve"> These </w:t>
+      </w:r>
+      <w:proofErr w:type="spellStart"/>
+      <w:r>
+        <w:rPr>
+          <w:shd w:val="clear" w:color="auto" w:fill="FFFFFF"/>
+          <w:lang w:val="en-US"/>
+        </w:rPr>
+        <w:t>enums</w:t>
+      </w:r>
+      <w:proofErr w:type="spellEnd"/>
+      <w:r>
+        <w:rPr>
+          <w:shd w:val="clear" w:color="auto" w:fill="FFFFFF"/>
+          <w:lang w:val="en-US"/>
+        </w:rPr>
+        <w:t xml:space="preserve"> define the return values of the commands:</w:t>
       </w:r>
     </w:p>
     <w:p>
@@ -1440,12 +3100,23 @@
         </w:rPr>
         <w:tab/>
       </w:r>
-      <w:r>
-        <w:rPr>
-          <w:rFonts w:eastAsia="Times New Roman" w:cs="Times New Roman"/>
-          <w:lang w:val="en-US" w:eastAsia="de-AT"/>
-        </w:rPr>
-        <w:t>enum P2P_STATE { </w:t>
+      <w:proofErr w:type="spellStart"/>
+      <w:proofErr w:type="gramStart"/>
+      <w:r>
+        <w:rPr>
+          <w:rFonts w:eastAsia="Times New Roman" w:cs="Times New Roman"/>
+          <w:lang w:val="en-US" w:eastAsia="de-AT"/>
+        </w:rPr>
+        <w:t>enum</w:t>
+      </w:r>
+      <w:proofErr w:type="spellEnd"/>
+      <w:proofErr w:type="gramEnd"/>
+      <w:r>
+        <w:rPr>
+          <w:rFonts w:eastAsia="Times New Roman" w:cs="Times New Roman"/>
+          <w:lang w:val="en-US" w:eastAsia="de-AT"/>
+        </w:rPr>
+        <w:t xml:space="preserve"> P2P_STATE { </w:t>
       </w:r>
     </w:p>
     <w:p>
@@ -1499,7 +3170,23 @@
           <w:rFonts w:eastAsia="Times New Roman" w:cs="Times New Roman"/>
           <w:lang w:val="en-US" w:eastAsia="de-AT"/>
         </w:rPr>
-        <w:t>P2P_STATE_LISTEN = 2, // In pure listen state </w:t>
+        <w:t xml:space="preserve">P2P_STATE_LISTEN = 2, // </w:t>
+      </w:r>
+      <w:proofErr w:type="gramStart"/>
+      <w:r>
+        <w:rPr>
+          <w:rFonts w:eastAsia="Times New Roman" w:cs="Times New Roman"/>
+          <w:lang w:val="en-US" w:eastAsia="de-AT"/>
+        </w:rPr>
+        <w:t>In</w:t>
+      </w:r>
+      <w:proofErr w:type="gramEnd"/>
+      <w:r>
+        <w:rPr>
+          <w:rFonts w:eastAsia="Times New Roman" w:cs="Times New Roman"/>
+          <w:lang w:val="en-US" w:eastAsia="de-AT"/>
+        </w:rPr>
+        <w:t xml:space="preserve"> pure listen state </w:t>
       </w:r>
     </w:p>
     <w:p>
@@ -1517,7 +3204,23 @@
           <w:rFonts w:eastAsia="Times New Roman" w:cs="Times New Roman"/>
           <w:lang w:val="en-US" w:eastAsia="de-AT"/>
         </w:rPr>
-        <w:t>P2P_STATE_SCAN = 3, // In scan phase </w:t>
+        <w:t xml:space="preserve">P2P_STATE_SCAN = 3, // </w:t>
+      </w:r>
+      <w:proofErr w:type="gramStart"/>
+      <w:r>
+        <w:rPr>
+          <w:rFonts w:eastAsia="Times New Roman" w:cs="Times New Roman"/>
+          <w:lang w:val="en-US" w:eastAsia="de-AT"/>
+        </w:rPr>
+        <w:t>In</w:t>
+      </w:r>
+      <w:proofErr w:type="gramEnd"/>
+      <w:r>
+        <w:rPr>
+          <w:rFonts w:eastAsia="Times New Roman" w:cs="Times New Roman"/>
+          <w:lang w:val="en-US" w:eastAsia="de-AT"/>
+        </w:rPr>
+        <w:t xml:space="preserve"> scan phase </w:t>
       </w:r>
     </w:p>
     <w:p>
@@ -1535,7 +3238,23 @@
           <w:rFonts w:eastAsia="Times New Roman" w:cs="Times New Roman"/>
           <w:lang w:val="en-US" w:eastAsia="de-AT"/>
         </w:rPr>
-        <w:t>P2P_STATE_FIND_PHASE_LISTEN = 4, // In the listen state of find phase </w:t>
+        <w:t xml:space="preserve">P2P_STATE_FIND_PHASE_LISTEN = 4, // </w:t>
+      </w:r>
+      <w:proofErr w:type="gramStart"/>
+      <w:r>
+        <w:rPr>
+          <w:rFonts w:eastAsia="Times New Roman" w:cs="Times New Roman"/>
+          <w:lang w:val="en-US" w:eastAsia="de-AT"/>
+        </w:rPr>
+        <w:t>In</w:t>
+      </w:r>
+      <w:proofErr w:type="gramEnd"/>
+      <w:r>
+        <w:rPr>
+          <w:rFonts w:eastAsia="Times New Roman" w:cs="Times New Roman"/>
+          <w:lang w:val="en-US" w:eastAsia="de-AT"/>
+        </w:rPr>
+        <w:t xml:space="preserve"> the listen state of find phase </w:t>
       </w:r>
     </w:p>
     <w:p>
@@ -1553,7 +3272,23 @@
           <w:rFonts w:eastAsia="Times New Roman" w:cs="Times New Roman"/>
           <w:lang w:val="en-US" w:eastAsia="de-AT"/>
         </w:rPr>
-        <w:t>P2P_STATE_FIND_PHASE_SEARCH = 5, // In the search state of find phase </w:t>
+        <w:t xml:space="preserve">P2P_STATE_FIND_PHASE_SEARCH = 5, // </w:t>
+      </w:r>
+      <w:proofErr w:type="gramStart"/>
+      <w:r>
+        <w:rPr>
+          <w:rFonts w:eastAsia="Times New Roman" w:cs="Times New Roman"/>
+          <w:lang w:val="en-US" w:eastAsia="de-AT"/>
+        </w:rPr>
+        <w:t>In</w:t>
+      </w:r>
+      <w:proofErr w:type="gramEnd"/>
+      <w:r>
+        <w:rPr>
+          <w:rFonts w:eastAsia="Times New Roman" w:cs="Times New Roman"/>
+          <w:lang w:val="en-US" w:eastAsia="de-AT"/>
+        </w:rPr>
+        <w:t xml:space="preserve"> the search state of find phase </w:t>
       </w:r>
     </w:p>
     <w:p>
@@ -1571,7 +3306,23 @@
           <w:rFonts w:eastAsia="Times New Roman" w:cs="Times New Roman"/>
           <w:lang w:val="en-US" w:eastAsia="de-AT"/>
         </w:rPr>
-        <w:t>P2P_STATE_TX_PROVISION_DIS_REQ = 6,// In P2P provisioning discovery </w:t>
+        <w:t>P2P_STATE_TX_PROVISION_DIS_REQ = 6</w:t>
+      </w:r>
+      <w:proofErr w:type="gramStart"/>
+      <w:r>
+        <w:rPr>
+          <w:rFonts w:eastAsia="Times New Roman" w:cs="Times New Roman"/>
+          <w:lang w:val="en-US" w:eastAsia="de-AT"/>
+        </w:rPr>
+        <w:t>,/</w:t>
+      </w:r>
+      <w:proofErr w:type="gramEnd"/>
+      <w:r>
+        <w:rPr>
+          <w:rFonts w:eastAsia="Times New Roman" w:cs="Times New Roman"/>
+          <w:lang w:val="en-US" w:eastAsia="de-AT"/>
+        </w:rPr>
+        <w:t>/ In P2P provisioning discovery </w:t>
       </w:r>
     </w:p>
     <w:p>
@@ -1625,7 +3376,23 @@
           <w:rFonts w:eastAsia="Times New Roman" w:cs="Times New Roman"/>
           <w:lang w:val="en-US" w:eastAsia="de-AT"/>
         </w:rPr>
-        <w:t>P2P_STATE_GONEGO_ING = 9, // Doing the group owner negoitation handshake </w:t>
+        <w:t xml:space="preserve">P2P_STATE_GONEGO_ING = 9, // Doing the group owner </w:t>
+      </w:r>
+      <w:proofErr w:type="spellStart"/>
+      <w:r>
+        <w:rPr>
+          <w:rFonts w:eastAsia="Times New Roman" w:cs="Times New Roman"/>
+          <w:lang w:val="en-US" w:eastAsia="de-AT"/>
+        </w:rPr>
+        <w:t>negoitation</w:t>
+      </w:r>
+      <w:proofErr w:type="spellEnd"/>
+      <w:r>
+        <w:rPr>
+          <w:rFonts w:eastAsia="Times New Roman" w:cs="Times New Roman"/>
+          <w:lang w:val="en-US" w:eastAsia="de-AT"/>
+        </w:rPr>
+        <w:t xml:space="preserve"> handshake </w:t>
       </w:r>
     </w:p>
     <w:p>
@@ -1643,7 +3410,23 @@
           <w:rFonts w:eastAsia="Times New Roman" w:cs="Times New Roman"/>
           <w:lang w:val="en-US" w:eastAsia="de-AT"/>
         </w:rPr>
-        <w:t>P2P_STATE_GONEGO_OK = 10, // finish the group negoitation handshake with success </w:t>
+        <w:t xml:space="preserve">P2P_STATE_GONEGO_OK = 10, // finish the group </w:t>
+      </w:r>
+      <w:proofErr w:type="spellStart"/>
+      <w:r>
+        <w:rPr>
+          <w:rFonts w:eastAsia="Times New Roman" w:cs="Times New Roman"/>
+          <w:lang w:val="en-US" w:eastAsia="de-AT"/>
+        </w:rPr>
+        <w:t>negoitation</w:t>
+      </w:r>
+      <w:proofErr w:type="spellEnd"/>
+      <w:r>
+        <w:rPr>
+          <w:rFonts w:eastAsia="Times New Roman" w:cs="Times New Roman"/>
+          <w:lang w:val="en-US" w:eastAsia="de-AT"/>
+        </w:rPr>
+        <w:t xml:space="preserve"> handshake with success </w:t>
       </w:r>
     </w:p>
     <w:p>
@@ -1661,7 +3444,39 @@
           <w:rFonts w:eastAsia="Times New Roman" w:cs="Times New Roman"/>
           <w:lang w:val="en-US" w:eastAsia="de-AT"/>
         </w:rPr>
-        <w:t>P2P_STATE_GONEGO_FAIL = 11,// finish the group negoitation handshake with failure </w:t>
+        <w:t>P2P_STATE_GONEGO_FAIL = 11</w:t>
+      </w:r>
+      <w:proofErr w:type="gramStart"/>
+      <w:r>
+        <w:rPr>
+          <w:rFonts w:eastAsia="Times New Roman" w:cs="Times New Roman"/>
+          <w:lang w:val="en-US" w:eastAsia="de-AT"/>
+        </w:rPr>
+        <w:t>,/</w:t>
+      </w:r>
+      <w:proofErr w:type="gramEnd"/>
+      <w:r>
+        <w:rPr>
+          <w:rFonts w:eastAsia="Times New Roman" w:cs="Times New Roman"/>
+          <w:lang w:val="en-US" w:eastAsia="de-AT"/>
+        </w:rPr>
+        <w:t xml:space="preserve">/ finish the group </w:t>
+      </w:r>
+      <w:proofErr w:type="spellStart"/>
+      <w:r>
+        <w:rPr>
+          <w:rFonts w:eastAsia="Times New Roman" w:cs="Times New Roman"/>
+          <w:lang w:val="en-US" w:eastAsia="de-AT"/>
+        </w:rPr>
+        <w:t>negoitation</w:t>
+      </w:r>
+      <w:proofErr w:type="spellEnd"/>
+      <w:r>
+        <w:rPr>
+          <w:rFonts w:eastAsia="Times New Roman" w:cs="Times New Roman"/>
+          <w:lang w:val="en-US" w:eastAsia="de-AT"/>
+        </w:rPr>
+        <w:t xml:space="preserve"> handshake with failure </w:t>
       </w:r>
     </w:p>
     <w:p>
@@ -1679,7 +3494,39 @@
           <w:rFonts w:eastAsia="Times New Roman" w:cs="Times New Roman"/>
           <w:lang w:val="en-US" w:eastAsia="de-AT"/>
         </w:rPr>
-        <w:t>P2P_STATE_RECV_INVITE_REQ = 12,// receiving the P2P Inviation request </w:t>
+        <w:t>P2P_STATE_RECV_INVITE_REQ = 12</w:t>
+      </w:r>
+      <w:proofErr w:type="gramStart"/>
+      <w:r>
+        <w:rPr>
+          <w:rFonts w:eastAsia="Times New Roman" w:cs="Times New Roman"/>
+          <w:lang w:val="en-US" w:eastAsia="de-AT"/>
+        </w:rPr>
+        <w:t>,/</w:t>
+      </w:r>
+      <w:proofErr w:type="gramEnd"/>
+      <w:r>
+        <w:rPr>
+          <w:rFonts w:eastAsia="Times New Roman" w:cs="Times New Roman"/>
+          <w:lang w:val="en-US" w:eastAsia="de-AT"/>
+        </w:rPr>
+        <w:t xml:space="preserve">/ receiving the P2P </w:t>
+      </w:r>
+      <w:proofErr w:type="spellStart"/>
+      <w:r>
+        <w:rPr>
+          <w:rFonts w:eastAsia="Times New Roman" w:cs="Times New Roman"/>
+          <w:lang w:val="en-US" w:eastAsia="de-AT"/>
+        </w:rPr>
+        <w:t>Inviation</w:t>
+      </w:r>
+      <w:proofErr w:type="spellEnd"/>
+      <w:r>
+        <w:rPr>
+          <w:rFonts w:eastAsia="Times New Roman" w:cs="Times New Roman"/>
+          <w:lang w:val="en-US" w:eastAsia="de-AT"/>
+        </w:rPr>
+        <w:t xml:space="preserve"> request </w:t>
       </w:r>
     </w:p>
     <w:p>
@@ -1757,12 +3604,23 @@
           <w:lang w:val="en-US" w:eastAsia="de-AT"/>
         </w:rPr>
       </w:pPr>
-      <w:r>
-        <w:rPr>
-          <w:rFonts w:eastAsia="Times New Roman" w:cs="Times New Roman"/>
-          <w:lang w:val="en-US" w:eastAsia="de-AT"/>
-        </w:rPr>
-        <w:t>enum P2P_ROLE { </w:t>
+      <w:proofErr w:type="spellStart"/>
+      <w:proofErr w:type="gramStart"/>
+      <w:r>
+        <w:rPr>
+          <w:rFonts w:eastAsia="Times New Roman" w:cs="Times New Roman"/>
+          <w:lang w:val="en-US" w:eastAsia="de-AT"/>
+        </w:rPr>
+        <w:t>enum</w:t>
+      </w:r>
+      <w:proofErr w:type="spellEnd"/>
+      <w:proofErr w:type="gramEnd"/>
+      <w:r>
+        <w:rPr>
+          <w:rFonts w:eastAsia="Times New Roman" w:cs="Times New Roman"/>
+          <w:lang w:val="en-US" w:eastAsia="de-AT"/>
+        </w:rPr>
+        <w:t xml:space="preserve"> P2P_ROLE { </w:t>
       </w:r>
     </w:p>
     <w:p>
@@ -1885,7 +3743,63 @@
         <w:rPr>
           <w:lang w:val="en-US"/>
         </w:rPr>
-        <w:t>Depending on the confirmed roles, the device with role command response Role=02 should launch the wpa_supplicant in background and the wpa_cli with pin code or PBC to perform the WPS procedure. The Device with role command response Role=3, should use the hostapd in background and the hostapd_cli with pin code or PBC to perform the WPS procedure.</w:t>
+        <w:t xml:space="preserve">Depending on the confirmed roles, the device with role command response Role=02 should launch the </w:t>
+      </w:r>
+      <w:proofErr w:type="spellStart"/>
+      <w:r>
+        <w:rPr>
+          <w:lang w:val="en-US"/>
+        </w:rPr>
+        <w:t>wpa_supplicant</w:t>
+      </w:r>
+      <w:proofErr w:type="spellEnd"/>
+      <w:r>
+        <w:rPr>
+          <w:lang w:val="en-US"/>
+        </w:rPr>
+        <w:t xml:space="preserve"> in background and the </w:t>
+      </w:r>
+      <w:proofErr w:type="spellStart"/>
+      <w:r>
+        <w:rPr>
+          <w:lang w:val="en-US"/>
+        </w:rPr>
+        <w:t>wpa_cli</w:t>
+      </w:r>
+      <w:proofErr w:type="spellEnd"/>
+      <w:r>
+        <w:rPr>
+          <w:lang w:val="en-US"/>
+        </w:rPr>
+        <w:t xml:space="preserve"> with pin code or PBC to perform the WPS procedure. The Device with role command response Role=3, should use the </w:t>
+      </w:r>
+      <w:proofErr w:type="spellStart"/>
+      <w:r>
+        <w:rPr>
+          <w:lang w:val="en-US"/>
+        </w:rPr>
+        <w:t>hostapd</w:t>
+      </w:r>
+      <w:proofErr w:type="spellEnd"/>
+      <w:r>
+        <w:rPr>
+          <w:lang w:val="en-US"/>
+        </w:rPr>
+        <w:t xml:space="preserve"> in background and the </w:t>
+      </w:r>
+      <w:proofErr w:type="spellStart"/>
+      <w:r>
+        <w:rPr>
+          <w:lang w:val="en-US"/>
+        </w:rPr>
+        <w:t>hostapd_cli</w:t>
+      </w:r>
+      <w:proofErr w:type="spellEnd"/>
+      <w:r>
+        <w:rPr>
+          <w:lang w:val="en-US"/>
+        </w:rPr>
+        <w:t xml:space="preserve"> with pin code or PBC to perform the WPS procedure.</w:t>
       </w:r>
     </w:p>
     <w:p>
@@ -1918,8 +3832,6 @@
         </w:rPr>
         <w:t>The device which is the group owner should also provide a DHCP-Server for IP Address exchange.</w:t>
       </w:r>
-      <w:bookmarkStart w:id="0" w:name="_GoBack"/>
-      <w:bookmarkEnd w:id="0"/>
     </w:p>
     <w:sectPr>
       <w:pgSz w:w="11906" w:h="16838"/>
@@ -2047,6 +3959,95 @@
     </w:lvl>
   </w:abstractNum>
   <w:abstractNum w:abstractNumId="1">
+    <w:nsid w:val="292527C4"/>
+    <w:multiLevelType w:val="hybridMultilevel"/>
+    <w:tmpl w:val="A49096EE"/>
+    <w:lvl w:ilvl="0" w:tplc="0C070011">
+      <w:start w:val="1"/>
+      <w:numFmt w:val="decimal"/>
+      <w:lvlText w:val="%1)"/>
+      <w:lvlJc w:val="left"/>
+      <w:pPr>
+        <w:ind w:left="720" w:hanging="360"/>
+      </w:pPr>
+      <w:rPr>
+        <w:rFonts w:hint="default"/>
+      </w:rPr>
+    </w:lvl>
+    <w:lvl w:ilvl="1" w:tplc="0C070019" w:tentative="1">
+      <w:start w:val="1"/>
+      <w:numFmt w:val="lowerLetter"/>
+      <w:lvlText w:val="%2."/>
+      <w:lvlJc w:val="left"/>
+      <w:pPr>
+        <w:ind w:left="1440" w:hanging="360"/>
+      </w:pPr>
+    </w:lvl>
+    <w:lvl w:ilvl="2" w:tplc="0C07001B" w:tentative="1">
+      <w:start w:val="1"/>
+      <w:numFmt w:val="lowerRoman"/>
+      <w:lvlText w:val="%3."/>
+      <w:lvlJc w:val="right"/>
+      <w:pPr>
+        <w:ind w:left="2160" w:hanging="180"/>
+      </w:pPr>
+    </w:lvl>
+    <w:lvl w:ilvl="3" w:tplc="0C07000F" w:tentative="1">
+      <w:start w:val="1"/>
+      <w:numFmt w:val="decimal"/>
+      <w:lvlText w:val="%4."/>
+      <w:lvlJc w:val="left"/>
+      <w:pPr>
+        <w:ind w:left="2880" w:hanging="360"/>
+      </w:pPr>
+    </w:lvl>
+    <w:lvl w:ilvl="4" w:tplc="0C070019" w:tentative="1">
+      <w:start w:val="1"/>
+      <w:numFmt w:val="lowerLetter"/>
+      <w:lvlText w:val="%5."/>
+      <w:lvlJc w:val="left"/>
+      <w:pPr>
+        <w:ind w:left="3600" w:hanging="360"/>
+      </w:pPr>
+    </w:lvl>
+    <w:lvl w:ilvl="5" w:tplc="0C07001B" w:tentative="1">
+      <w:start w:val="1"/>
+      <w:numFmt w:val="lowerRoman"/>
+      <w:lvlText w:val="%6."/>
+      <w:lvlJc w:val="right"/>
+      <w:pPr>
+        <w:ind w:left="4320" w:hanging="180"/>
+      </w:pPr>
+    </w:lvl>
+    <w:lvl w:ilvl="6" w:tplc="0C07000F" w:tentative="1">
+      <w:start w:val="1"/>
+      <w:numFmt w:val="decimal"/>
+      <w:lvlText w:val="%7."/>
+      <w:lvlJc w:val="left"/>
+      <w:pPr>
+        <w:ind w:left="5040" w:hanging="360"/>
+      </w:pPr>
+    </w:lvl>
+    <w:lvl w:ilvl="7" w:tplc="0C070019" w:tentative="1">
+      <w:start w:val="1"/>
+      <w:numFmt w:val="lowerLetter"/>
+      <w:lvlText w:val="%8."/>
+      <w:lvlJc w:val="left"/>
+      <w:pPr>
+        <w:ind w:left="5760" w:hanging="360"/>
+      </w:pPr>
+    </w:lvl>
+    <w:lvl w:ilvl="8" w:tplc="0C07001B" w:tentative="1">
+      <w:start w:val="1"/>
+      <w:numFmt w:val="lowerRoman"/>
+      <w:lvlText w:val="%9."/>
+      <w:lvlJc w:val="right"/>
+      <w:pPr>
+        <w:ind w:left="6480" w:hanging="180"/>
+      </w:pPr>
+    </w:lvl>
+  </w:abstractNum>
+  <w:abstractNum w:abstractNumId="2">
     <w:nsid w:val="2A6C3B67"/>
     <w:multiLevelType w:val="hybridMultilevel"/>
     <w:tmpl w:val="409E561E"/>
@@ -2159,7 +4160,7 @@
       </w:rPr>
     </w:lvl>
   </w:abstractNum>
-  <w:abstractNum w:abstractNumId="2">
+  <w:abstractNum w:abstractNumId="3">
     <w:nsid w:val="2AA77BDE"/>
     <w:multiLevelType w:val="hybridMultilevel"/>
     <w:tmpl w:val="BED8EB98"/>
@@ -2248,7 +4249,7 @@
       </w:pPr>
     </w:lvl>
   </w:abstractNum>
-  <w:abstractNum w:abstractNumId="3">
+  <w:abstractNum w:abstractNumId="4">
     <w:nsid w:val="32F10A26"/>
     <w:multiLevelType w:val="hybridMultilevel"/>
     <w:tmpl w:val="0EEE0262"/>
@@ -2361,7 +4362,96 @@
       </w:rPr>
     </w:lvl>
   </w:abstractNum>
-  <w:abstractNum w:abstractNumId="4">
+  <w:abstractNum w:abstractNumId="5">
+    <w:nsid w:val="4F04169E"/>
+    <w:multiLevelType w:val="hybridMultilevel"/>
+    <w:tmpl w:val="6A92BFE4"/>
+    <w:lvl w:ilvl="0" w:tplc="0C070011">
+      <w:start w:val="1"/>
+      <w:numFmt w:val="decimal"/>
+      <w:lvlText w:val="%1)"/>
+      <w:lvlJc w:val="left"/>
+      <w:pPr>
+        <w:ind w:left="720" w:hanging="360"/>
+      </w:pPr>
+      <w:rPr>
+        <w:rFonts w:hint="default"/>
+      </w:rPr>
+    </w:lvl>
+    <w:lvl w:ilvl="1" w:tplc="0C070019" w:tentative="1">
+      <w:start w:val="1"/>
+      <w:numFmt w:val="lowerLetter"/>
+      <w:lvlText w:val="%2."/>
+      <w:lvlJc w:val="left"/>
+      <w:pPr>
+        <w:ind w:left="1440" w:hanging="360"/>
+      </w:pPr>
+    </w:lvl>
+    <w:lvl w:ilvl="2" w:tplc="0C07001B" w:tentative="1">
+      <w:start w:val="1"/>
+      <w:numFmt w:val="lowerRoman"/>
+      <w:lvlText w:val="%3."/>
+      <w:lvlJc w:val="right"/>
+      <w:pPr>
+        <w:ind w:left="2160" w:hanging="180"/>
+      </w:pPr>
+    </w:lvl>
+    <w:lvl w:ilvl="3" w:tplc="0C07000F" w:tentative="1">
+      <w:start w:val="1"/>
+      <w:numFmt w:val="decimal"/>
+      <w:lvlText w:val="%4."/>
+      <w:lvlJc w:val="left"/>
+      <w:pPr>
+        <w:ind w:left="2880" w:hanging="360"/>
+      </w:pPr>
+    </w:lvl>
+    <w:lvl w:ilvl="4" w:tplc="0C070019" w:tentative="1">
+      <w:start w:val="1"/>
+      <w:numFmt w:val="lowerLetter"/>
+      <w:lvlText w:val="%5."/>
+      <w:lvlJc w:val="left"/>
+      <w:pPr>
+        <w:ind w:left="3600" w:hanging="360"/>
+      </w:pPr>
+    </w:lvl>
+    <w:lvl w:ilvl="5" w:tplc="0C07001B" w:tentative="1">
+      <w:start w:val="1"/>
+      <w:numFmt w:val="lowerRoman"/>
+      <w:lvlText w:val="%6."/>
+      <w:lvlJc w:val="right"/>
+      <w:pPr>
+        <w:ind w:left="4320" w:hanging="180"/>
+      </w:pPr>
+    </w:lvl>
+    <w:lvl w:ilvl="6" w:tplc="0C07000F" w:tentative="1">
+      <w:start w:val="1"/>
+      <w:numFmt w:val="decimal"/>
+      <w:lvlText w:val="%7."/>
+      <w:lvlJc w:val="left"/>
+      <w:pPr>
+        <w:ind w:left="5040" w:hanging="360"/>
+      </w:pPr>
+    </w:lvl>
+    <w:lvl w:ilvl="7" w:tplc="0C070019" w:tentative="1">
+      <w:start w:val="1"/>
+      <w:numFmt w:val="lowerLetter"/>
+      <w:lvlText w:val="%8."/>
+      <w:lvlJc w:val="left"/>
+      <w:pPr>
+        <w:ind w:left="5760" w:hanging="360"/>
+      </w:pPr>
+    </w:lvl>
+    <w:lvl w:ilvl="8" w:tplc="0C07001B" w:tentative="1">
+      <w:start w:val="1"/>
+      <w:numFmt w:val="lowerRoman"/>
+      <w:lvlText w:val="%9."/>
+      <w:lvlJc w:val="right"/>
+      <w:pPr>
+        <w:ind w:left="6480" w:hanging="180"/>
+      </w:pPr>
+    </w:lvl>
+  </w:abstractNum>
+  <w:abstractNum w:abstractNumId="6">
     <w:nsid w:val="54F864C3"/>
     <w:multiLevelType w:val="hybridMultilevel"/>
     <w:tmpl w:val="C8063296"/>
@@ -2450,7 +4540,96 @@
       </w:pPr>
     </w:lvl>
   </w:abstractNum>
-  <w:abstractNum w:abstractNumId="5">
+  <w:abstractNum w:abstractNumId="7">
+    <w:nsid w:val="57AC1B1F"/>
+    <w:multiLevelType w:val="hybridMultilevel"/>
+    <w:tmpl w:val="2648F244"/>
+    <w:lvl w:ilvl="0" w:tplc="AD6CA4F0">
+      <w:start w:val="1"/>
+      <w:numFmt w:val="decimal"/>
+      <w:lvlText w:val="%1)"/>
+      <w:lvlJc w:val="left"/>
+      <w:pPr>
+        <w:ind w:left="1065" w:hanging="360"/>
+      </w:pPr>
+      <w:rPr>
+        <w:rFonts w:hint="default"/>
+      </w:rPr>
+    </w:lvl>
+    <w:lvl w:ilvl="1" w:tplc="0C070019" w:tentative="1">
+      <w:start w:val="1"/>
+      <w:numFmt w:val="lowerLetter"/>
+      <w:lvlText w:val="%2."/>
+      <w:lvlJc w:val="left"/>
+      <w:pPr>
+        <w:ind w:left="1785" w:hanging="360"/>
+      </w:pPr>
+    </w:lvl>
+    <w:lvl w:ilvl="2" w:tplc="0C07001B" w:tentative="1">
+      <w:start w:val="1"/>
+      <w:numFmt w:val="lowerRoman"/>
+      <w:lvlText w:val="%3."/>
+      <w:lvlJc w:val="right"/>
+      <w:pPr>
+        <w:ind w:left="2505" w:hanging="180"/>
+      </w:pPr>
+    </w:lvl>
+    <w:lvl w:ilvl="3" w:tplc="0C07000F" w:tentative="1">
+      <w:start w:val="1"/>
+      <w:numFmt w:val="decimal"/>
+      <w:lvlText w:val="%4."/>
+      <w:lvlJc w:val="left"/>
+      <w:pPr>
+        <w:ind w:left="3225" w:hanging="360"/>
+      </w:pPr>
+    </w:lvl>
+    <w:lvl w:ilvl="4" w:tplc="0C070019" w:tentative="1">
+      <w:start w:val="1"/>
+      <w:numFmt w:val="lowerLetter"/>
+      <w:lvlText w:val="%5."/>
+      <w:lvlJc w:val="left"/>
+      <w:pPr>
+        <w:ind w:left="3945" w:hanging="360"/>
+      </w:pPr>
+    </w:lvl>
+    <w:lvl w:ilvl="5" w:tplc="0C07001B" w:tentative="1">
+      <w:start w:val="1"/>
+      <w:numFmt w:val="lowerRoman"/>
+      <w:lvlText w:val="%6."/>
+      <w:lvlJc w:val="right"/>
+      <w:pPr>
+        <w:ind w:left="4665" w:hanging="180"/>
+      </w:pPr>
+    </w:lvl>
+    <w:lvl w:ilvl="6" w:tplc="0C07000F" w:tentative="1">
+      <w:start w:val="1"/>
+      <w:numFmt w:val="decimal"/>
+      <w:lvlText w:val="%7."/>
+      <w:lvlJc w:val="left"/>
+      <w:pPr>
+        <w:ind w:left="5385" w:hanging="360"/>
+      </w:pPr>
+    </w:lvl>
+    <w:lvl w:ilvl="7" w:tplc="0C070019" w:tentative="1">
+      <w:start w:val="1"/>
+      <w:numFmt w:val="lowerLetter"/>
+      <w:lvlText w:val="%8."/>
+      <w:lvlJc w:val="left"/>
+      <w:pPr>
+        <w:ind w:left="6105" w:hanging="360"/>
+      </w:pPr>
+    </w:lvl>
+    <w:lvl w:ilvl="8" w:tplc="0C07001B" w:tentative="1">
+      <w:start w:val="1"/>
+      <w:numFmt w:val="lowerRoman"/>
+      <w:lvlText w:val="%9."/>
+      <w:lvlJc w:val="right"/>
+      <w:pPr>
+        <w:ind w:left="6825" w:hanging="180"/>
+      </w:pPr>
+    </w:lvl>
+  </w:abstractNum>
+  <w:abstractNum w:abstractNumId="8">
     <w:nsid w:val="5ED609C1"/>
     <w:multiLevelType w:val="hybridMultilevel"/>
     <w:tmpl w:val="2D6C1382"/>
@@ -2562,7 +4741,96 @@
       </w:rPr>
     </w:lvl>
   </w:abstractNum>
-  <w:abstractNum w:abstractNumId="6">
+  <w:abstractNum w:abstractNumId="9">
+    <w:nsid w:val="65A2427D"/>
+    <w:multiLevelType w:val="hybridMultilevel"/>
+    <w:tmpl w:val="99B66E8E"/>
+    <w:lvl w:ilvl="0" w:tplc="0C070011">
+      <w:start w:val="1"/>
+      <w:numFmt w:val="decimal"/>
+      <w:lvlText w:val="%1)"/>
+      <w:lvlJc w:val="left"/>
+      <w:pPr>
+        <w:ind w:left="720" w:hanging="360"/>
+      </w:pPr>
+      <w:rPr>
+        <w:rFonts w:hint="default"/>
+      </w:rPr>
+    </w:lvl>
+    <w:lvl w:ilvl="1" w:tplc="0C070019" w:tentative="1">
+      <w:start w:val="1"/>
+      <w:numFmt w:val="lowerLetter"/>
+      <w:lvlText w:val="%2."/>
+      <w:lvlJc w:val="left"/>
+      <w:pPr>
+        <w:ind w:left="1440" w:hanging="360"/>
+      </w:pPr>
+    </w:lvl>
+    <w:lvl w:ilvl="2" w:tplc="0C07001B" w:tentative="1">
+      <w:start w:val="1"/>
+      <w:numFmt w:val="lowerRoman"/>
+      <w:lvlText w:val="%3."/>
+      <w:lvlJc w:val="right"/>
+      <w:pPr>
+        <w:ind w:left="2160" w:hanging="180"/>
+      </w:pPr>
+    </w:lvl>
+    <w:lvl w:ilvl="3" w:tplc="0C07000F" w:tentative="1">
+      <w:start w:val="1"/>
+      <w:numFmt w:val="decimal"/>
+      <w:lvlText w:val="%4."/>
+      <w:lvlJc w:val="left"/>
+      <w:pPr>
+        <w:ind w:left="2880" w:hanging="360"/>
+      </w:pPr>
+    </w:lvl>
+    <w:lvl w:ilvl="4" w:tplc="0C070019" w:tentative="1">
+      <w:start w:val="1"/>
+      <w:numFmt w:val="lowerLetter"/>
+      <w:lvlText w:val="%5."/>
+      <w:lvlJc w:val="left"/>
+      <w:pPr>
+        <w:ind w:left="3600" w:hanging="360"/>
+      </w:pPr>
+    </w:lvl>
+    <w:lvl w:ilvl="5" w:tplc="0C07001B" w:tentative="1">
+      <w:start w:val="1"/>
+      <w:numFmt w:val="lowerRoman"/>
+      <w:lvlText w:val="%6."/>
+      <w:lvlJc w:val="right"/>
+      <w:pPr>
+        <w:ind w:left="4320" w:hanging="180"/>
+      </w:pPr>
+    </w:lvl>
+    <w:lvl w:ilvl="6" w:tplc="0C07000F" w:tentative="1">
+      <w:start w:val="1"/>
+      <w:numFmt w:val="decimal"/>
+      <w:lvlText w:val="%7."/>
+      <w:lvlJc w:val="left"/>
+      <w:pPr>
+        <w:ind w:left="5040" w:hanging="360"/>
+      </w:pPr>
+    </w:lvl>
+    <w:lvl w:ilvl="7" w:tplc="0C070019" w:tentative="1">
+      <w:start w:val="1"/>
+      <w:numFmt w:val="lowerLetter"/>
+      <w:lvlText w:val="%8."/>
+      <w:lvlJc w:val="left"/>
+      <w:pPr>
+        <w:ind w:left="5760" w:hanging="360"/>
+      </w:pPr>
+    </w:lvl>
+    <w:lvl w:ilvl="8" w:tplc="0C07001B" w:tentative="1">
+      <w:start w:val="1"/>
+      <w:numFmt w:val="lowerRoman"/>
+      <w:lvlText w:val="%9."/>
+      <w:lvlJc w:val="right"/>
+      <w:pPr>
+        <w:ind w:left="6480" w:hanging="180"/>
+      </w:pPr>
+    </w:lvl>
+  </w:abstractNum>
+  <w:abstractNum w:abstractNumId="10">
     <w:nsid w:val="709C682A"/>
     <w:multiLevelType w:val="hybridMultilevel"/>
     <w:tmpl w:val="9EC2EBEC"/>
@@ -2675,7 +4943,7 @@
       </w:rPr>
     </w:lvl>
   </w:abstractNum>
-  <w:abstractNum w:abstractNumId="7">
+  <w:abstractNum w:abstractNumId="11">
     <w:nsid w:val="797148EA"/>
     <w:multiLevelType w:val="hybridMultilevel"/>
     <w:tmpl w:val="F6221BBC"/>
@@ -2789,28 +5057,40 @@
     </w:lvl>
   </w:abstractNum>
   <w:num w:numId="1">
-    <w:abstractNumId w:val="5"/>
+    <w:abstractNumId w:val="8"/>
   </w:num>
   <w:num w:numId="2">
     <w:abstractNumId w:val="0"/>
   </w:num>
   <w:num w:numId="3">
+    <w:abstractNumId w:val="6"/>
+  </w:num>
+  <w:num w:numId="4">
+    <w:abstractNumId w:val="3"/>
+  </w:num>
+  <w:num w:numId="5">
+    <w:abstractNumId w:val="10"/>
+  </w:num>
+  <w:num w:numId="6">
+    <w:abstractNumId w:val="2"/>
+  </w:num>
+  <w:num w:numId="7">
     <w:abstractNumId w:val="4"/>
   </w:num>
-  <w:num w:numId="4">
-    <w:abstractNumId w:val="2"/>
+  <w:num w:numId="8">
+    <w:abstractNumId w:val="11"/>
   </w:num>
-  <w:num w:numId="5">
-    <w:abstractNumId w:val="6"/>
-  </w:num>
-  <w:num w:numId="6">
+  <w:num w:numId="9">
     <w:abstractNumId w:val="1"/>
   </w:num>
-  <w:num w:numId="7">
-    <w:abstractNumId w:val="3"/>
+  <w:num w:numId="10">
+    <w:abstractNumId w:val="7"/>
   </w:num>
-  <w:num w:numId="8">
-    <w:abstractNumId w:val="7"/>
+  <w:num w:numId="11">
+    <w:abstractNumId w:val="9"/>
+  </w:num>
+  <w:num w:numId="12">
+    <w:abstractNumId w:val="5"/>
   </w:num>
 </w:numbering>
 </file>

</xml_diff>

<commit_message>
- started prototype part for raspberry pi
</commit_message>
<xml_diff>
--- a/2nd_sem/daps/grill_murrent_lehner/Raspberry pi part.docx
+++ b/2nd_sem/daps/grill_murrent_lehner/Raspberry pi part.docx
@@ -684,15 +684,7 @@
         <w:rPr>
           <w:lang w:val="en-US"/>
         </w:rPr>
-        <w:t>ice garages will be reduced and it will also result in lower cost for repair.</w:t>
-      </w:r>
-      <w:bookmarkStart w:id="0" w:name="_GoBack"/>
-      <w:bookmarkEnd w:id="0"/>
-      <w:r>
-        <w:rPr>
-          <w:lang w:val="en-US"/>
-        </w:rPr>
-        <w:t xml:space="preserve"> </w:t>
+        <w:t xml:space="preserve">ice garages will be reduced and it will also result in lower cost for repair. </w:t>
       </w:r>
     </w:p>
     <w:p>
@@ -1188,21 +1180,7 @@
         <w:rPr>
           <w:lang w:val="en-US"/>
         </w:rPr>
-        <w:t xml:space="preserve"> direct is </w:t>
-      </w:r>
-      <w:proofErr w:type="gramStart"/>
-      <w:r>
-        <w:rPr>
-          <w:lang w:val="en-US"/>
-        </w:rPr>
-        <w:t>not</w:t>
-      </w:r>
-      <w:proofErr w:type="gramEnd"/>
-      <w:r>
-        <w:rPr>
-          <w:lang w:val="en-US"/>
-        </w:rPr>
-        <w:t xml:space="preserve"> supported. You have to enable this feature on the chipset. This can be done with commands or a little command line program from </w:t>
+        <w:t xml:space="preserve"> direct is not supported. You have to enable this feature on the chipset. This can be done with commands or a little command line program from </w:t>
       </w:r>
       <w:proofErr w:type="spellStart"/>
       <w:r>
@@ -3833,6 +3811,316 @@
         <w:t>The device which is the group owner should also provide a DHCP-Server for IP Address exchange.</w:t>
       </w:r>
     </w:p>
+    <w:p>
+      <w:pPr>
+        <w:rPr>
+          <w:lang w:val="en-US"/>
+        </w:rPr>
+      </w:pPr>
+    </w:p>
+    <w:p>
+      <w:pPr>
+        <w:rPr>
+          <w:lang w:val="en-US"/>
+        </w:rPr>
+      </w:pPr>
+    </w:p>
+    <w:p>
+      <w:pPr>
+        <w:rPr>
+          <w:lang w:val="en-US"/>
+        </w:rPr>
+      </w:pPr>
+      <w:r>
+        <w:rPr>
+          <w:lang w:val="en-US"/>
+        </w:rPr>
+        <w:lastRenderedPageBreak/>
+        <w:t>Prototype Raspberry pi:</w:t>
+      </w:r>
+    </w:p>
+    <w:p>
+      <w:pPr>
+        <w:rPr>
+          <w:lang w:val="en-US"/>
+        </w:rPr>
+      </w:pPr>
+    </w:p>
+    <w:p>
+      <w:pPr>
+        <w:rPr>
+          <w:lang w:val="en-US"/>
+        </w:rPr>
+      </w:pPr>
+      <w:r>
+        <w:rPr>
+          <w:lang w:val="en-US"/>
+        </w:rPr>
+        <w:t xml:space="preserve">The Raspberry Pi is a little </w:t>
+      </w:r>
+      <w:proofErr w:type="spellStart"/>
+      <w:r>
+        <w:rPr>
+          <w:lang w:val="en-US"/>
+        </w:rPr>
+        <w:t>linux</w:t>
+      </w:r>
+      <w:proofErr w:type="spellEnd"/>
+      <w:r>
+        <w:rPr>
+          <w:lang w:val="en-US"/>
+        </w:rPr>
+        <w:t xml:space="preserve"> based computer. In our case the </w:t>
+      </w:r>
+      <w:proofErr w:type="spellStart"/>
+      <w:r>
+        <w:rPr>
+          <w:lang w:val="en-US"/>
+        </w:rPr>
+        <w:t>linux</w:t>
+      </w:r>
+      <w:proofErr w:type="spellEnd"/>
+      <w:r>
+        <w:rPr>
+          <w:lang w:val="en-US"/>
+        </w:rPr>
+        <w:t xml:space="preserve"> distribution </w:t>
+      </w:r>
+      <w:proofErr w:type="spellStart"/>
+      <w:r>
+        <w:rPr>
+          <w:lang w:val="en-US"/>
+        </w:rPr>
+        <w:t>Raspbian</w:t>
+      </w:r>
+      <w:proofErr w:type="spellEnd"/>
+      <w:r>
+        <w:rPr>
+          <w:lang w:val="en-US"/>
+        </w:rPr>
+        <w:t xml:space="preserve"> (</w:t>
+      </w:r>
+      <w:proofErr w:type="spellStart"/>
+      <w:r>
+        <w:rPr>
+          <w:lang w:val="en-US"/>
+        </w:rPr>
+        <w:t>Debian</w:t>
+      </w:r>
+      <w:proofErr w:type="spellEnd"/>
+      <w:r>
+        <w:rPr>
+          <w:lang w:val="en-US"/>
+        </w:rPr>
+        <w:t xml:space="preserve"> for Raspberry) is used. The Raspberry Pi was developed for educational purpose und therefore offers a platform for learning the programming language Python. We also use a python script for our Prototype as well. </w:t>
+      </w:r>
+      <w:r>
+        <w:rPr>
+          <w:lang w:val="en-US"/>
+        </w:rPr>
+        <w:t xml:space="preserve">First of all a shell script will be used for establishing the connection to another device over </w:t>
+      </w:r>
+      <w:proofErr w:type="spellStart"/>
+      <w:r>
+        <w:rPr>
+          <w:lang w:val="en-US"/>
+        </w:rPr>
+        <w:t>wifi</w:t>
+      </w:r>
+      <w:proofErr w:type="spellEnd"/>
+      <w:r>
+        <w:rPr>
+          <w:lang w:val="en-US"/>
+        </w:rPr>
+        <w:t xml:space="preserve"> direct. The script will guide the user through an installation setup. </w:t>
+      </w:r>
+    </w:p>
+    <w:p>
+      <w:pPr>
+        <w:pStyle w:val="ListParagraph"/>
+        <w:numPr>
+          <w:ilvl w:val="0"/>
+          <w:numId w:val="13"/>
+        </w:numPr>
+        <w:rPr>
+          <w:lang w:val="en-US"/>
+        </w:rPr>
+      </w:pPr>
+      <w:r>
+        <w:rPr>
+          <w:lang w:val="en-US"/>
+        </w:rPr>
+        <w:t>Set a Name for your device</w:t>
+      </w:r>
+    </w:p>
+    <w:p>
+      <w:pPr>
+        <w:pStyle w:val="ListParagraph"/>
+        <w:numPr>
+          <w:ilvl w:val="0"/>
+          <w:numId w:val="13"/>
+        </w:numPr>
+        <w:rPr>
+          <w:lang w:val="en-US"/>
+        </w:rPr>
+      </w:pPr>
+      <w:r>
+        <w:rPr>
+          <w:lang w:val="en-US"/>
+        </w:rPr>
+        <w:t xml:space="preserve">Raspberry will search for </w:t>
+      </w:r>
+      <w:proofErr w:type="spellStart"/>
+      <w:r>
+        <w:rPr>
+          <w:lang w:val="en-US"/>
+        </w:rPr>
+        <w:t>wifi</w:t>
+      </w:r>
+      <w:proofErr w:type="spellEnd"/>
+      <w:r>
+        <w:rPr>
+          <w:lang w:val="en-US"/>
+        </w:rPr>
+        <w:t xml:space="preserve"> direct enabled devices nearby. If a device is found, it will be displayed to the user. If not, the script has to be started again.</w:t>
+      </w:r>
+    </w:p>
+    <w:p>
+      <w:pPr>
+        <w:pStyle w:val="ListParagraph"/>
+        <w:numPr>
+          <w:ilvl w:val="0"/>
+          <w:numId w:val="13"/>
+        </w:numPr>
+        <w:rPr>
+          <w:lang w:val="en-US"/>
+        </w:rPr>
+      </w:pPr>
+      <w:r>
+        <w:rPr>
+          <w:lang w:val="en-US"/>
+        </w:rPr>
+        <w:t xml:space="preserve">The user has to input the mac address from the </w:t>
+      </w:r>
+      <w:proofErr w:type="spellStart"/>
+      <w:r>
+        <w:rPr>
+          <w:lang w:val="en-US"/>
+        </w:rPr>
+        <w:t>wifi</w:t>
+      </w:r>
+      <w:proofErr w:type="spellEnd"/>
+      <w:r>
+        <w:rPr>
+          <w:lang w:val="en-US"/>
+        </w:rPr>
+        <w:t xml:space="preserve"> direct device.</w:t>
+      </w:r>
+    </w:p>
+    <w:p>
+      <w:pPr>
+        <w:pStyle w:val="ListParagraph"/>
+        <w:numPr>
+          <w:ilvl w:val="0"/>
+          <w:numId w:val="13"/>
+        </w:numPr>
+        <w:rPr>
+          <w:lang w:val="en-US"/>
+        </w:rPr>
+      </w:pPr>
+      <w:r>
+        <w:rPr>
+          <w:lang w:val="en-US"/>
+        </w:rPr>
+        <w:t>The pairing process will begin.</w:t>
+      </w:r>
+    </w:p>
+    <w:p>
+      <w:pPr>
+        <w:pStyle w:val="ListParagraph"/>
+        <w:numPr>
+          <w:ilvl w:val="0"/>
+          <w:numId w:val="13"/>
+        </w:numPr>
+        <w:rPr>
+          <w:lang w:val="en-US"/>
+        </w:rPr>
+      </w:pPr>
+      <w:r>
+        <w:rPr>
+          <w:lang w:val="en-US"/>
+        </w:rPr>
+        <w:t xml:space="preserve">If the pairing process was successful, a Python script will be started on the raspberry pi, which starts an </w:t>
+      </w:r>
+      <w:proofErr w:type="spellStart"/>
+      <w:r>
+        <w:rPr>
+          <w:lang w:val="en-US"/>
+        </w:rPr>
+        <w:t>udp</w:t>
+      </w:r>
+      <w:proofErr w:type="spellEnd"/>
+      <w:r>
+        <w:rPr>
+          <w:lang w:val="en-US"/>
+        </w:rPr>
+        <w:t>-Server. It will listen for incoming Messages.</w:t>
+      </w:r>
+    </w:p>
+    <w:p>
+      <w:pPr>
+        <w:pStyle w:val="ListParagraph"/>
+        <w:numPr>
+          <w:ilvl w:val="0"/>
+          <w:numId w:val="13"/>
+        </w:numPr>
+        <w:rPr>
+          <w:lang w:val="en-US"/>
+        </w:rPr>
+      </w:pPr>
+      <w:r>
+        <w:rPr>
+          <w:lang w:val="en-US"/>
+        </w:rPr>
+        <w:t xml:space="preserve">The </w:t>
+      </w:r>
+      <w:proofErr w:type="spellStart"/>
+      <w:r>
+        <w:rPr>
+          <w:lang w:val="en-US"/>
+        </w:rPr>
+        <w:t>wifi</w:t>
+      </w:r>
+      <w:proofErr w:type="spellEnd"/>
+      <w:r>
+        <w:rPr>
+          <w:lang w:val="en-US"/>
+        </w:rPr>
+        <w:t xml:space="preserve"> direct device has to start the </w:t>
+      </w:r>
+      <w:proofErr w:type="spellStart"/>
+      <w:r>
+        <w:rPr>
+          <w:lang w:val="en-US"/>
+        </w:rPr>
+        <w:t>udp</w:t>
+      </w:r>
+      <w:proofErr w:type="spellEnd"/>
+      <w:r>
+        <w:rPr>
+          <w:lang w:val="en-US"/>
+        </w:rPr>
+        <w:t>-Client. It should be sending a message to the server, which will display it in the commandline.</w:t>
+      </w:r>
+      <w:bookmarkStart w:id="0" w:name="_GoBack"/>
+      <w:bookmarkEnd w:id="0"/>
+      <w:r>
+        <w:rPr>
+          <w:lang w:val="en-US"/>
+        </w:rPr>
+        <w:t xml:space="preserve">   </w:t>
+      </w:r>
+    </w:p>
     <w:sectPr>
       <w:pgSz w:w="11906" w:h="16838"/>
       <w:pgMar w:top="1417" w:right="1417" w:bottom="1134" w:left="1417" w:header="708" w:footer="708" w:gutter="0"/>
@@ -4831,6 +5119,95 @@
     </w:lvl>
   </w:abstractNum>
   <w:abstractNum w:abstractNumId="10">
+    <w:nsid w:val="67B30F83"/>
+    <w:multiLevelType w:val="hybridMultilevel"/>
+    <w:tmpl w:val="7CD20ED4"/>
+    <w:lvl w:ilvl="0" w:tplc="0C070011">
+      <w:start w:val="1"/>
+      <w:numFmt w:val="decimal"/>
+      <w:lvlText w:val="%1)"/>
+      <w:lvlJc w:val="left"/>
+      <w:pPr>
+        <w:ind w:left="720" w:hanging="360"/>
+      </w:pPr>
+      <w:rPr>
+        <w:rFonts w:hint="default"/>
+      </w:rPr>
+    </w:lvl>
+    <w:lvl w:ilvl="1" w:tplc="0C070019" w:tentative="1">
+      <w:start w:val="1"/>
+      <w:numFmt w:val="lowerLetter"/>
+      <w:lvlText w:val="%2."/>
+      <w:lvlJc w:val="left"/>
+      <w:pPr>
+        <w:ind w:left="1440" w:hanging="360"/>
+      </w:pPr>
+    </w:lvl>
+    <w:lvl w:ilvl="2" w:tplc="0C07001B" w:tentative="1">
+      <w:start w:val="1"/>
+      <w:numFmt w:val="lowerRoman"/>
+      <w:lvlText w:val="%3."/>
+      <w:lvlJc w:val="right"/>
+      <w:pPr>
+        <w:ind w:left="2160" w:hanging="180"/>
+      </w:pPr>
+    </w:lvl>
+    <w:lvl w:ilvl="3" w:tplc="0C07000F" w:tentative="1">
+      <w:start w:val="1"/>
+      <w:numFmt w:val="decimal"/>
+      <w:lvlText w:val="%4."/>
+      <w:lvlJc w:val="left"/>
+      <w:pPr>
+        <w:ind w:left="2880" w:hanging="360"/>
+      </w:pPr>
+    </w:lvl>
+    <w:lvl w:ilvl="4" w:tplc="0C070019" w:tentative="1">
+      <w:start w:val="1"/>
+      <w:numFmt w:val="lowerLetter"/>
+      <w:lvlText w:val="%5."/>
+      <w:lvlJc w:val="left"/>
+      <w:pPr>
+        <w:ind w:left="3600" w:hanging="360"/>
+      </w:pPr>
+    </w:lvl>
+    <w:lvl w:ilvl="5" w:tplc="0C07001B" w:tentative="1">
+      <w:start w:val="1"/>
+      <w:numFmt w:val="lowerRoman"/>
+      <w:lvlText w:val="%6."/>
+      <w:lvlJc w:val="right"/>
+      <w:pPr>
+        <w:ind w:left="4320" w:hanging="180"/>
+      </w:pPr>
+    </w:lvl>
+    <w:lvl w:ilvl="6" w:tplc="0C07000F" w:tentative="1">
+      <w:start w:val="1"/>
+      <w:numFmt w:val="decimal"/>
+      <w:lvlText w:val="%7."/>
+      <w:lvlJc w:val="left"/>
+      <w:pPr>
+        <w:ind w:left="5040" w:hanging="360"/>
+      </w:pPr>
+    </w:lvl>
+    <w:lvl w:ilvl="7" w:tplc="0C070019" w:tentative="1">
+      <w:start w:val="1"/>
+      <w:numFmt w:val="lowerLetter"/>
+      <w:lvlText w:val="%8."/>
+      <w:lvlJc w:val="left"/>
+      <w:pPr>
+        <w:ind w:left="5760" w:hanging="360"/>
+      </w:pPr>
+    </w:lvl>
+    <w:lvl w:ilvl="8" w:tplc="0C07001B" w:tentative="1">
+      <w:start w:val="1"/>
+      <w:numFmt w:val="lowerRoman"/>
+      <w:lvlText w:val="%9."/>
+      <w:lvlJc w:val="right"/>
+      <w:pPr>
+        <w:ind w:left="6480" w:hanging="180"/>
+      </w:pPr>
+    </w:lvl>
+  </w:abstractNum>
+  <w:abstractNum w:abstractNumId="11">
     <w:nsid w:val="709C682A"/>
     <w:multiLevelType w:val="hybridMultilevel"/>
     <w:tmpl w:val="9EC2EBEC"/>
@@ -4943,7 +5320,7 @@
       </w:rPr>
     </w:lvl>
   </w:abstractNum>
-  <w:abstractNum w:abstractNumId="11">
+  <w:abstractNum w:abstractNumId="12">
     <w:nsid w:val="797148EA"/>
     <w:multiLevelType w:val="hybridMultilevel"/>
     <w:tmpl w:val="F6221BBC"/>
@@ -5069,7 +5446,7 @@
     <w:abstractNumId w:val="3"/>
   </w:num>
   <w:num w:numId="5">
-    <w:abstractNumId w:val="10"/>
+    <w:abstractNumId w:val="11"/>
   </w:num>
   <w:num w:numId="6">
     <w:abstractNumId w:val="2"/>
@@ -5078,7 +5455,7 @@
     <w:abstractNumId w:val="4"/>
   </w:num>
   <w:num w:numId="8">
-    <w:abstractNumId w:val="11"/>
+    <w:abstractNumId w:val="12"/>
   </w:num>
   <w:num w:numId="9">
     <w:abstractNumId w:val="1"/>
@@ -5091,6 +5468,9 @@
   </w:num>
   <w:num w:numId="12">
     <w:abstractNumId w:val="5"/>
+  </w:num>
+  <w:num w:numId="13">
+    <w:abstractNumId w:val="10"/>
   </w:num>
 </w:numbering>
 </file>

</xml_diff>